<commit_message>
fist implantation waiting for hw update
</commit_message>
<xml_diff>
--- a/HW_3/docs/HW_3_Edit_Version.docx
+++ b/HW_3/docs/HW_3_Edit_Version.docx
@@ -133,10 +133,313 @@
         </w:rPr>
         <w:t>KNN</w:t>
       </w:r>
+    </w:p>
+    <w:p>
+      <w:pPr>
+        <w:rPr>
+          <w:rFonts w:cstheme="minorHAnsi"/>
+          <w:b/>
+          <w:bCs/>
+          <w:color w:val="000000" w:themeColor="text1"/>
+          <w:sz w:val="24"/>
+          <w:szCs w:val="24"/>
+          <w:u w:val="single"/>
+          <w:rtl/>
+          <w14:shadow w14:blurRad="38100" w14:dist="19050" w14:dir="2700000" w14:sx="100000" w14:sy="100000" w14:kx="0" w14:ky="0" w14:algn="tl">
+            <w14:schemeClr w14:val="dk1">
+              <w14:alpha w14:val="60000"/>
+            </w14:schemeClr>
+          </w14:shadow>
+          <w14:textOutline w14:w="0" w14:cap="flat" w14:cmpd="sng" w14:algn="ctr">
+            <w14:noFill/>
+            <w14:prstDash w14:val="solid"/>
+            <w14:round/>
+          </w14:textOutline>
+        </w:rPr>
+      </w:pPr>
+      <w:r>
+        <w:rPr>
+          <w:rFonts w:cstheme="minorHAnsi" w:hint="cs"/>
+          <w:b/>
+          <w:bCs/>
+          <w:color w:val="000000" w:themeColor="text1"/>
+          <w:sz w:val="24"/>
+          <w:szCs w:val="24"/>
+          <w:u w:val="single"/>
+          <w:rtl/>
+          <w14:shadow w14:blurRad="38100" w14:dist="19050" w14:dir="2700000" w14:sx="100000" w14:sy="100000" w14:kx="0" w14:ky="0" w14:algn="tl">
+            <w14:schemeClr w14:val="dk1">
+              <w14:alpha w14:val="60000"/>
+            </w14:schemeClr>
+          </w14:shadow>
+          <w14:textOutline w14:w="0" w14:cap="flat" w14:cmpd="sng" w14:algn="ctr">
+            <w14:noFill/>
+            <w14:prstDash w14:val="solid"/>
+            <w14:round/>
+          </w14:textOutline>
+        </w:rPr>
+        <w:t>תרגיל 3- טווח ערכים:</w:t>
+      </w:r>
+    </w:p>
+    <w:p>
+      <w:pPr>
+        <w:rPr>
+          <w:rFonts w:cstheme="minorHAnsi" w:hint="cs"/>
+          <w:color w:val="000000" w:themeColor="text1"/>
+          <w:sz w:val="24"/>
+          <w:szCs w:val="24"/>
+          <w14:shadow w14:blurRad="38100" w14:dist="19050" w14:dir="2700000" w14:sx="100000" w14:sy="100000" w14:kx="0" w14:ky="0" w14:algn="tl">
+            <w14:schemeClr w14:val="dk1">
+              <w14:alpha w14:val="60000"/>
+            </w14:schemeClr>
+          </w14:shadow>
+          <w14:textOutline w14:w="0" w14:cap="flat" w14:cmpd="sng" w14:algn="ctr">
+            <w14:noFill/>
+            <w14:prstDash w14:val="solid"/>
+            <w14:round/>
+          </w14:textOutline>
+        </w:rPr>
+      </w:pPr>
+      <w:r>
+        <w:rPr>
+          <w:rFonts w:cstheme="minorHAnsi"/>
+          <w:color w:val="000000" w:themeColor="text1"/>
+          <w:sz w:val="24"/>
+          <w:szCs w:val="24"/>
+          <w:rtl/>
+          <w14:shadow w14:blurRad="38100" w14:dist="19050" w14:dir="2700000" w14:sx="100000" w14:sy="100000" w14:kx="0" w14:ky="0" w14:algn="tl">
+            <w14:schemeClr w14:val="dk1">
+              <w14:alpha w14:val="60000"/>
+            </w14:schemeClr>
+          </w14:shadow>
+          <w14:textOutline w14:w="0" w14:cap="flat" w14:cmpd="sng" w14:algn="ctr">
+            <w14:noFill/>
+            <w14:prstDash w14:val="solid"/>
+            <w14:round/>
+          </w14:textOutline>
+        </w:rPr>
+        <w:t xml:space="preserve">כפי </w:t>
+      </w:r>
+      <w:r>
+        <w:rPr>
+          <w:rFonts w:cstheme="minorHAnsi" w:hint="cs"/>
+          <w:color w:val="000000" w:themeColor="text1"/>
+          <w:sz w:val="24"/>
+          <w:szCs w:val="24"/>
+          <w:rtl/>
+          <w14:shadow w14:blurRad="38100" w14:dist="19050" w14:dir="2700000" w14:sx="100000" w14:sy="100000" w14:kx="0" w14:ky="0" w14:algn="tl">
+            <w14:schemeClr w14:val="dk1">
+              <w14:alpha w14:val="60000"/>
+            </w14:schemeClr>
+          </w14:shadow>
+          <w14:textOutline w14:w="0" w14:cap="flat" w14:cmpd="sng" w14:algn="ctr">
+            <w14:noFill/>
+            <w14:prstDash w14:val="solid"/>
+            <w14:round/>
+          </w14:textOutline>
+        </w:rPr>
+        <w:t>שהוסבר בהרצאה מכיוון שאין אנו מנרמלים את התכונות ולכל תכונה טווח ערכים שונה הדבר יגרום לכך שהתכונות יקבלו משקל למרות שלא התכוונו לכך.</w:t>
+      </w:r>
+      <w:r>
+        <w:rPr>
+          <w:rFonts w:cstheme="minorHAnsi"/>
+          <w:color w:val="000000" w:themeColor="text1"/>
+          <w:sz w:val="24"/>
+          <w:szCs w:val="24"/>
+          <w:rtl/>
+          <w14:shadow w14:blurRad="38100" w14:dist="19050" w14:dir="2700000" w14:sx="100000" w14:sy="100000" w14:kx="0" w14:ky="0" w14:algn="tl">
+            <w14:schemeClr w14:val="dk1">
+              <w14:alpha w14:val="60000"/>
+            </w14:schemeClr>
+          </w14:shadow>
+          <w14:textOutline w14:w="0" w14:cap="flat" w14:cmpd="sng" w14:algn="ctr">
+            <w14:noFill/>
+            <w14:prstDash w14:val="solid"/>
+            <w14:round/>
+          </w14:textOutline>
+        </w:rPr>
+        <w:br/>
+      </w:r>
+      <w:r>
+        <w:rPr>
+          <w:rFonts w:cstheme="minorHAnsi" w:hint="cs"/>
+          <w:color w:val="000000" w:themeColor="text1"/>
+          <w:sz w:val="24"/>
+          <w:szCs w:val="24"/>
+          <w:rtl/>
+          <w14:shadow w14:blurRad="38100" w14:dist="19050" w14:dir="2700000" w14:sx="100000" w14:sy="100000" w14:kx="0" w14:ky="0" w14:algn="tl">
+            <w14:schemeClr w14:val="dk1">
+              <w14:alpha w14:val="60000"/>
+            </w14:schemeClr>
+          </w14:shadow>
+          <w14:textOutline w14:w="0" w14:cap="flat" w14:cmpd="sng" w14:algn="ctr">
+            <w14:noFill/>
+            <w14:prstDash w14:val="solid"/>
+            <w14:round/>
+          </w14:textOutline>
+        </w:rPr>
+        <w:t>לדוגמא</w:t>
+      </w:r>
+      <w:r>
+        <w:rPr>
+          <w:rFonts w:cstheme="minorHAnsi"/>
+          <w:color w:val="000000" w:themeColor="text1"/>
+          <w:sz w:val="24"/>
+          <w:szCs w:val="24"/>
+          <w14:shadow w14:blurRad="38100" w14:dist="19050" w14:dir="2700000" w14:sx="100000" w14:sy="100000" w14:kx="0" w14:ky="0" w14:algn="tl">
+            <w14:schemeClr w14:val="dk1">
+              <w14:alpha w14:val="60000"/>
+            </w14:schemeClr>
+          </w14:shadow>
+          <w14:textOutline w14:w="0" w14:cap="flat" w14:cmpd="sng" w14:algn="ctr">
+            <w14:noFill/>
+            <w14:prstDash w14:val="solid"/>
+            <w14:round/>
+          </w14:textOutline>
+        </w:rPr>
+        <w:t>:</w:t>
+      </w:r>
+      <w:r>
+        <w:rPr>
+          <w:rFonts w:cstheme="minorHAnsi" w:hint="cs"/>
+          <w:color w:val="000000" w:themeColor="text1"/>
+          <w:sz w:val="24"/>
+          <w:szCs w:val="24"/>
+          <w:rtl/>
+          <w14:shadow w14:blurRad="38100" w14:dist="19050" w14:dir="2700000" w14:sx="100000" w14:sy="100000" w14:kx="0" w14:ky="0" w14:algn="tl">
+            <w14:schemeClr w14:val="dk1">
+              <w14:alpha w14:val="60000"/>
+            </w14:schemeClr>
+          </w14:shadow>
+          <w14:textOutline w14:w="0" w14:cap="flat" w14:cmpd="sng" w14:algn="ctr">
+            <w14:noFill/>
+            <w14:prstDash w14:val="solid"/>
+            <w14:round/>
+          </w14:textOutline>
+        </w:rPr>
+        <w:t xml:space="preserve"> עבור תכונה שטווח הערכים שלה הינו </w:t>
+      </w:r>
+      <w:r>
+        <w:rPr>
+          <w:rFonts w:cstheme="minorHAnsi"/>
+          <w:color w:val="000000" w:themeColor="text1"/>
+          <w:sz w:val="24"/>
+          <w:szCs w:val="24"/>
+          <w14:shadow w14:blurRad="38100" w14:dist="19050" w14:dir="2700000" w14:sx="100000" w14:sy="100000" w14:kx="0" w14:ky="0" w14:algn="tl">
+            <w14:schemeClr w14:val="dk1">
+              <w14:alpha w14:val="60000"/>
+            </w14:schemeClr>
+          </w14:shadow>
+          <w14:textOutline w14:w="0" w14:cap="flat" w14:cmpd="sng" w14:algn="ctr">
+            <w14:noFill/>
+            <w14:prstDash w14:val="solid"/>
+            <w14:round/>
+          </w14:textOutline>
+        </w:rPr>
+        <w:t xml:space="preserve">[0,10] </w:t>
+      </w:r>
+      <w:r>
+        <w:rPr>
+          <w:rFonts w:cstheme="minorHAnsi" w:hint="cs"/>
+          <w:color w:val="000000" w:themeColor="text1"/>
+          <w:sz w:val="24"/>
+          <w:szCs w:val="24"/>
+          <w:rtl/>
+          <w14:shadow w14:blurRad="38100" w14:dist="19050" w14:dir="2700000" w14:sx="100000" w14:sy="100000" w14:kx="0" w14:ky="0" w14:algn="tl">
+            <w14:schemeClr w14:val="dk1">
+              <w14:alpha w14:val="60000"/>
+            </w14:schemeClr>
+          </w14:shadow>
+          <w14:textOutline w14:w="0" w14:cap="flat" w14:cmpd="sng" w14:algn="ctr">
+            <w14:noFill/>
+            <w14:prstDash w14:val="solid"/>
+            <w14:round/>
+          </w14:textOutline>
+        </w:rPr>
+        <w:t xml:space="preserve"> ותכונה אחרת שטווח הערכים שלה הוא </w:t>
+      </w:r>
+      <w:r>
+        <w:rPr>
+          <w:rFonts w:cstheme="minorHAnsi"/>
+          <w:color w:val="000000" w:themeColor="text1"/>
+          <w:sz w:val="24"/>
+          <w:szCs w:val="24"/>
+          <w14:shadow w14:blurRad="38100" w14:dist="19050" w14:dir="2700000" w14:sx="100000" w14:sy="100000" w14:kx="0" w14:ky="0" w14:algn="tl">
+            <w14:schemeClr w14:val="dk1">
+              <w14:alpha w14:val="60000"/>
+            </w14:schemeClr>
+          </w14:shadow>
+          <w14:textOutline w14:w="0" w14:cap="flat" w14:cmpd="sng" w14:algn="ctr">
+            <w14:noFill/>
+            <w14:prstDash w14:val="solid"/>
+            <w14:round/>
+          </w14:textOutline>
+        </w:rPr>
+        <w:t>[0,1,000,000]</w:t>
+      </w:r>
+      <w:r>
+        <w:rPr>
+          <w:rFonts w:cstheme="minorHAnsi" w:hint="cs"/>
+          <w:color w:val="000000" w:themeColor="text1"/>
+          <w:sz w:val="24"/>
+          <w:szCs w:val="24"/>
+          <w:rtl/>
+          <w14:shadow w14:blurRad="38100" w14:dist="19050" w14:dir="2700000" w14:sx="100000" w14:sy="100000" w14:kx="0" w14:ky="0" w14:algn="tl">
+            <w14:schemeClr w14:val="dk1">
+              <w14:alpha w14:val="60000"/>
+            </w14:schemeClr>
+          </w14:shadow>
+          <w14:textOutline w14:w="0" w14:cap="flat" w14:cmpd="sng" w14:algn="ctr">
+            <w14:noFill/>
+            <w14:prstDash w14:val="solid"/>
+            <w14:round/>
+          </w14:textOutline>
+        </w:rPr>
+        <w:t xml:space="preserve"> התכונה עם הטווח הגדול יותר משפיעה יותר על המרחק מאשר התכונה עם טווח ערכים קטן יותר ולכן קיבלה יותר משקל מבלי שהתכוונו לכך. הדרך לפתור זאת היא על ידי נרמול טווח הערכים, לדוגמא על ידי </w:t>
+      </w:r>
+      <w:r>
+        <w:rPr>
+          <w:rFonts w:cs="Calibri"/>
+          <w:color w:val="000000" w:themeColor="text1"/>
+          <w:sz w:val="24"/>
+          <w:szCs w:val="24"/>
+          <w:rtl/>
+          <w14:shadow w14:blurRad="38100" w14:dist="19050" w14:dir="2700000" w14:sx="100000" w14:sy="100000" w14:kx="0" w14:ky="0" w14:algn="tl">
+            <w14:schemeClr w14:val="dk1">
+              <w14:alpha w14:val="60000"/>
+            </w14:schemeClr>
+          </w14:shadow>
+          <w14:textOutline w14:w="0" w14:cap="flat" w14:cmpd="sng" w14:algn="ctr">
+            <w14:noFill/>
+            <w14:prstDash w14:val="solid"/>
+            <w14:round/>
+          </w14:textOutline>
+        </w:rPr>
+        <w:t>נרמול תחומים לפי ההפרש בין המקסימום למינימום</w:t>
+      </w:r>
+      <w:r>
+        <w:rPr>
+          <w:rFonts w:cstheme="minorHAnsi" w:hint="cs"/>
+          <w:color w:val="000000" w:themeColor="text1"/>
+          <w:sz w:val="24"/>
+          <w:szCs w:val="24"/>
+          <w:rtl/>
+          <w14:shadow w14:blurRad="38100" w14:dist="19050" w14:dir="2700000" w14:sx="100000" w14:sy="100000" w14:kx="0" w14:ky="0" w14:algn="tl">
+            <w14:schemeClr w14:val="dk1">
+              <w14:alpha w14:val="60000"/>
+            </w14:schemeClr>
+          </w14:shadow>
+          <w14:textOutline w14:w="0" w14:cap="flat" w14:cmpd="sng" w14:algn="ctr">
+            <w14:noFill/>
+            <w14:prstDash w14:val="solid"/>
+            <w14:round/>
+          </w14:textOutline>
+        </w:rPr>
+        <w:t>.</w:t>
+      </w:r>
       <w:bookmarkStart w:id="0" w:name="_GoBack"/>
       <w:bookmarkEnd w:id="0"/>
     </w:p>
-    <w:p/>
     <w:sectPr>
       <w:footerReference w:type="default" r:id="rId8"/>
       <w:pgSz w:w="11906" w:h="16838" w:code="9"/>
@@ -4232,7 +4535,7 @@
 </file>
 
 <file path=customXml/itemProps1.xml><?xml version="1.0" encoding="utf-8"?>
-<ds:datastoreItem xmlns:ds="http://schemas.openxmlformats.org/officeDocument/2006/customXml" ds:itemID="{5C7DD608-836A-45A3-B4E3-CEBC0E3E707B}">
+<ds:datastoreItem xmlns:ds="http://schemas.openxmlformats.org/officeDocument/2006/customXml" ds:itemID="{296554F8-E547-4321-88EC-C28893613EC2}">
   <ds:schemaRefs>
     <ds:schemaRef ds:uri="http://schemas.openxmlformats.org/officeDocument/2006/bibliography"/>
   </ds:schemaRefs>

</xml_diff>

<commit_message>
implement experiment 5 dumped files need to be submitted DO NOT TO DO AGAIN!!
</commit_message>
<xml_diff>
--- a/HW_3/docs/HW_3_Edit_Version.docx
+++ b/HW_3/docs/HW_3_Edit_Version.docx
@@ -270,17 +270,17 @@
     <w:p>
       <w:pPr>
         <w:rPr>
-          <w:rFonts w:cstheme="minorHAnsi"/>
+          <w:rFonts w:cstheme="minorHAnsi" w:hint="cs"/>
+          <w:b/>
           <w:bCs/>
-          <w:color w:val="4472C4" w:themeColor="accent1"/>
-          <w:sz w:val="32"/>
-          <w:szCs w:val="32"/>
+          <w:sz w:val="24"/>
+          <w:szCs w:val="24"/>
           <w:u w:val="single"/>
           <w:rtl/>
-          <w14:shadow w14:blurRad="38100" w14:dist="25400" w14:dir="5400000" w14:sx="100000" w14:sy="100000" w14:kx="0" w14:ky="0" w14:algn="ctr">
-            <w14:srgbClr w14:val="6E747A">
-              <w14:alpha w14:val="57000"/>
-            </w14:srgbClr>
+          <w14:shadow w14:blurRad="38100" w14:dist="19050" w14:dir="2700000" w14:sx="100000" w14:sy="100000" w14:kx="0" w14:ky="0" w14:algn="tl">
+            <w14:schemeClr w14:val="dk1">
+              <w14:alpha w14:val="60000"/>
+            </w14:schemeClr>
           </w14:shadow>
           <w14:textOutline w14:w="0" w14:cap="flat" w14:cmpd="sng" w14:algn="ctr">
             <w14:noFill/>
@@ -289,8 +289,28 @@
           </w14:textOutline>
         </w:rPr>
       </w:pPr>
-      <w:bookmarkStart w:id="0" w:name="_GoBack"/>
-      <w:bookmarkEnd w:id="0"/>
+      <w:r>
+        <w:rPr>
+          <w:rFonts w:cstheme="minorHAnsi" w:hint="cs"/>
+          <w:b/>
+          <w:bCs/>
+          <w:sz w:val="24"/>
+          <w:szCs w:val="24"/>
+          <w:u w:val="single"/>
+          <w:rtl/>
+          <w14:shadow w14:blurRad="38100" w14:dist="19050" w14:dir="2700000" w14:sx="100000" w14:sy="100000" w14:kx="0" w14:ky="0" w14:algn="tl">
+            <w14:schemeClr w14:val="dk1">
+              <w14:alpha w14:val="60000"/>
+            </w14:schemeClr>
+          </w14:shadow>
+          <w14:textOutline w14:w="0" w14:cap="flat" w14:cmpd="sng" w14:algn="ctr">
+            <w14:noFill/>
+            <w14:prstDash w14:val="solid"/>
+            <w14:round/>
+          </w14:textOutline>
+        </w:rPr>
+        <w:t>תרגיל 5:</w:t>
+      </w:r>
     </w:p>
     <w:p>
       <w:pPr>
@@ -314,6 +334,8 @@
           </w14:textOutline>
         </w:rPr>
       </w:pPr>
+      <w:bookmarkStart w:id="0" w:name="_GoBack"/>
+      <w:bookmarkEnd w:id="0"/>
     </w:p>
     <w:p>
       <w:pPr>
@@ -4433,7 +4455,7 @@
 </file>
 
 <file path=customXml/itemProps1.xml><?xml version="1.0" encoding="utf-8"?>
-<ds:datastoreItem xmlns:ds="http://schemas.openxmlformats.org/officeDocument/2006/customXml" ds:itemID="{656B3EFB-E4B2-4B45-817F-63AF724B621A}">
+<ds:datastoreItem xmlns:ds="http://schemas.openxmlformats.org/officeDocument/2006/customXml" ds:itemID="{18DF8D2E-3E07-433E-8250-B32A44E1C223}">
   <ds:schemaRefs>
     <ds:schemaRef ds:uri="http://schemas.openxmlformats.org/officeDocument/2006/bibliography"/>
   </ds:schemaRefs>

</xml_diff>

<commit_message>
update doc ex 5
</commit_message>
<xml_diff>
--- a/HW_3/docs/HW_3_Edit_Version.docx
+++ b/HW_3/docs/HW_3_Edit_Version.docx
@@ -48,7 +48,7 @@
       </w:r>
       <w:r>
         <w:rPr>
-          <w:rFonts w:cstheme="minorHAnsi" w:hint="cs"/>
+          <w:rFonts w:cstheme="minorHAnsi"/>
           <w:bCs/>
           <w:color w:val="4472C4" w:themeColor="accent1"/>
           <w:sz w:val="40"/>
@@ -92,7 +92,7 @@
       </w:r>
       <w:r>
         <w:rPr>
-          <w:rFonts w:cstheme="minorHAnsi" w:hint="cs"/>
+          <w:rFonts w:cstheme="minorHAnsi"/>
           <w:bCs/>
           <w:color w:val="4472C4" w:themeColor="accent1"/>
           <w:sz w:val="40"/>
@@ -114,7 +114,7 @@
       </w:r>
       <w:r>
         <w:rPr>
-          <w:rFonts w:cstheme="minorHAnsi" w:hint="cs"/>
+          <w:rFonts w:cstheme="minorHAnsi"/>
           <w:bCs/>
           <w:color w:val="4472C4" w:themeColor="accent1"/>
           <w:sz w:val="40"/>
@@ -158,7 +158,7 @@
       </w:pPr>
       <w:r>
         <w:rPr>
-          <w:rFonts w:cstheme="minorHAnsi" w:hint="cs"/>
+          <w:rFonts w:cstheme="minorHAnsi"/>
           <w:bCs/>
           <w:color w:val="4472C4" w:themeColor="accent1"/>
           <w:sz w:val="32"/>
@@ -180,7 +180,7 @@
       </w:r>
       <w:r>
         <w:rPr>
-          <w:rFonts w:cstheme="minorHAnsi" w:hint="cs"/>
+          <w:rFonts w:cstheme="minorHAnsi"/>
           <w:bCs/>
           <w:color w:val="4472C4" w:themeColor="accent1"/>
           <w:sz w:val="32"/>
@@ -201,7 +201,7 @@
       </w:r>
       <w:r>
         <w:rPr>
-          <w:rFonts w:cstheme="minorHAnsi" w:hint="cs"/>
+          <w:rFonts w:cstheme="minorHAnsi"/>
           <w:bCs/>
           <w:color w:val="4472C4" w:themeColor="accent1"/>
           <w:sz w:val="32"/>
@@ -246,7 +246,7 @@
       </w:pPr>
       <w:r>
         <w:rPr>
-          <w:rFonts w:cstheme="minorHAnsi" w:hint="cs"/>
+          <w:rFonts w:cstheme="minorHAnsi"/>
           <w:bCs/>
           <w:color w:val="4472C4" w:themeColor="accent1"/>
           <w:sz w:val="32"/>
@@ -270,7 +270,7 @@
     <w:p>
       <w:pPr>
         <w:rPr>
-          <w:rFonts w:cstheme="minorHAnsi" w:hint="cs"/>
+          <w:rFonts w:cstheme="minorHAnsi"/>
           <w:b/>
           <w:bCs/>
           <w:sz w:val="24"/>
@@ -291,7 +291,7 @@
       </w:pPr>
       <w:r>
         <w:rPr>
-          <w:rFonts w:cstheme="minorHAnsi" w:hint="cs"/>
+          <w:rFonts w:cstheme="minorHAnsi"/>
           <w:b/>
           <w:bCs/>
           <w:sz w:val="24"/>
@@ -314,6 +314,164 @@
     </w:p>
     <w:p>
       <w:pPr>
+        <w:pStyle w:val="a8"/>
+        <w:numPr>
+          <w:ilvl w:val="0"/>
+          <w:numId w:val="28"/>
+        </w:numPr>
+        <w:rPr>
+          <w:rFonts w:cstheme="minorHAnsi"/>
+          <w:sz w:val="24"/>
+          <w:szCs w:val="24"/>
+          <w:rtl/>
+          <w14:shadow w14:blurRad="38100" w14:dist="19050" w14:dir="2700000" w14:sx="100000" w14:sy="100000" w14:kx="0" w14:ky="0" w14:algn="tl">
+            <w14:schemeClr w14:val="dk1">
+              <w14:alpha w14:val="60000"/>
+            </w14:schemeClr>
+          </w14:shadow>
+          <w14:textOutline w14:w="0" w14:cap="flat" w14:cmpd="sng" w14:algn="ctr">
+            <w14:noFill/>
+            <w14:prstDash w14:val="solid"/>
+            <w14:round/>
+          </w14:textOutline>
+        </w:rPr>
+      </w:pPr>
+      <w:r>
+        <w:rPr>
+          <w:rFonts w:cstheme="minorHAnsi"/>
+          <w:sz w:val="24"/>
+          <w:szCs w:val="24"/>
+          <w:rtl/>
+          <w14:shadow w14:blurRad="38100" w14:dist="19050" w14:dir="2700000" w14:sx="100000" w14:sy="100000" w14:kx="0" w14:ky="0" w14:algn="tl">
+            <w14:schemeClr w14:val="dk1">
+              <w14:alpha w14:val="60000"/>
+            </w14:schemeClr>
+          </w14:shadow>
+          <w14:textOutline w14:w="0" w14:cap="flat" w14:cmpd="sng" w14:algn="ctr">
+            <w14:noFill/>
+            <w14:prstDash w14:val="solid"/>
+            <w14:round/>
+          </w14:textOutline>
+        </w:rPr>
+        <w:t xml:space="preserve">מצורף </w:t>
+      </w:r>
+      <w:r>
+        <w:rPr>
+          <w:rFonts w:cstheme="minorHAnsi"/>
+          <w:i/>
+          <w:iCs/>
+          <w:sz w:val="24"/>
+          <w:szCs w:val="24"/>
+        </w:rPr>
+        <w:t>experiments</w:t>
+      </w:r>
+      <w:r>
+        <w:rPr>
+          <w:rFonts w:eastAsia="TimesNewRomanPSMT" w:cstheme="minorHAnsi"/>
+          <w:sz w:val="24"/>
+          <w:szCs w:val="24"/>
+        </w:rPr>
+        <w:t>6.</w:t>
+      </w:r>
+      <w:r>
+        <w:rPr>
+          <w:rFonts w:cstheme="minorHAnsi"/>
+          <w:i/>
+          <w:iCs/>
+          <w:sz w:val="24"/>
+          <w:szCs w:val="24"/>
+        </w:rPr>
+        <w:t>csv</w:t>
+      </w:r>
+      <w:r>
+        <w:rPr>
+          <w:rFonts w:cstheme="minorHAnsi"/>
+          <w:sz w:val="24"/>
+          <w:szCs w:val="24"/>
+          <w:rtl/>
+          <w14:shadow w14:blurRad="38100" w14:dist="19050" w14:dir="2700000" w14:sx="100000" w14:sy="100000" w14:kx="0" w14:ky="0" w14:algn="tl">
+            <w14:schemeClr w14:val="dk1">
+              <w14:alpha w14:val="60000"/>
+            </w14:schemeClr>
+          </w14:shadow>
+          <w14:textOutline w14:w="0" w14:cap="flat" w14:cmpd="sng" w14:algn="ctr">
+            <w14:noFill/>
+            <w14:prstDash w14:val="solid"/>
+            <w14:round/>
+          </w14:textOutline>
+        </w:rPr>
+        <w:t xml:space="preserve"> להגשה.</w:t>
+      </w:r>
+    </w:p>
+    <w:p>
+      <w:pPr>
+        <w:pStyle w:val="a8"/>
+        <w:numPr>
+          <w:ilvl w:val="0"/>
+          <w:numId w:val="28"/>
+        </w:numPr>
+        <w:rPr>
+          <w:rFonts w:cstheme="minorHAnsi"/>
+          <w:b/>
+          <w:bCs/>
+          <w:sz w:val="24"/>
+          <w:szCs w:val="24"/>
+          <w:u w:val="single"/>
+          <w:rtl/>
+          <w14:shadow w14:blurRad="38100" w14:dist="19050" w14:dir="2700000" w14:sx="100000" w14:sy="100000" w14:kx="0" w14:ky="0" w14:algn="tl">
+            <w14:schemeClr w14:val="dk1">
+              <w14:alpha w14:val="60000"/>
+            </w14:schemeClr>
+          </w14:shadow>
+          <w14:textOutline w14:w="0" w14:cap="flat" w14:cmpd="sng" w14:algn="ctr">
+            <w14:noFill/>
+            <w14:prstDash w14:val="solid"/>
+            <w14:round/>
+          </w14:textOutline>
+        </w:rPr>
+      </w:pPr>
+      <w:r>
+        <w:rPr>
+          <w:rFonts w:cstheme="minorHAnsi"/>
+          <w:noProof/>
+        </w:rPr>
+        <w:drawing>
+          <wp:anchor distT="0" distB="0" distL="114300" distR="114300" simplePos="0" relativeHeight="251658240" behindDoc="0" locked="0" layoutInCell="1" allowOverlap="1" wp14:anchorId="1A8BD2A1" wp14:editId="1D3AF47E">
+            <wp:simplePos x="0" y="0"/>
+            <wp:positionH relativeFrom="margin">
+              <wp:align>center</wp:align>
+            </wp:positionH>
+            <wp:positionV relativeFrom="paragraph">
+              <wp:posOffset>261076</wp:posOffset>
+            </wp:positionV>
+            <wp:extent cx="6002977" cy="2903220"/>
+            <wp:effectExtent l="0" t="0" r="17145" b="11430"/>
+            <wp:wrapSquare wrapText="bothSides"/>
+            <wp:docPr id="1" name="תרשים 1">
+              <a:extLst xmlns:a="http://schemas.openxmlformats.org/drawingml/2006/main">
+                <a:ext uri="{FF2B5EF4-FFF2-40B4-BE49-F238E27FC236}">
+                  <a16:creationId xmlns:a16="http://schemas.microsoft.com/office/drawing/2014/main" id="{713EE451-A134-4551-BB94-336CF8F59684}"/>
+                </a:ext>
+              </a:extLst>
+            </wp:docPr>
+            <wp:cNvGraphicFramePr/>
+            <a:graphic xmlns:a="http://schemas.openxmlformats.org/drawingml/2006/main">
+              <a:graphicData uri="http://schemas.openxmlformats.org/drawingml/2006/chart">
+                <c:chart xmlns:c="http://schemas.openxmlformats.org/drawingml/2006/chart" xmlns:r="http://schemas.openxmlformats.org/officeDocument/2006/relationships" r:id="rId8"/>
+              </a:graphicData>
+            </a:graphic>
+            <wp14:sizeRelH relativeFrom="page">
+              <wp14:pctWidth>0</wp14:pctWidth>
+            </wp14:sizeRelH>
+            <wp14:sizeRelV relativeFrom="page">
+              <wp14:pctHeight>0</wp14:pctHeight>
+            </wp14:sizeRelV>
+          </wp:anchor>
+        </w:drawing>
+      </w:r>
+    </w:p>
+    <w:p>
+      <w:pPr>
         <w:rPr>
           <w:rFonts w:cstheme="minorHAnsi"/>
           <w:bCs/>
@@ -334,17 +492,140 @@
           </w14:textOutline>
         </w:rPr>
       </w:pPr>
-      <w:bookmarkStart w:id="0" w:name="_GoBack"/>
-      <w:bookmarkEnd w:id="0"/>
     </w:p>
     <w:p>
       <w:pPr>
+        <w:pStyle w:val="a8"/>
+        <w:numPr>
+          <w:ilvl w:val="0"/>
+          <w:numId w:val="28"/>
+        </w:numPr>
         <w:rPr>
           <w:rFonts w:cstheme="minorHAnsi"/>
           <w:bCs/>
           <w:color w:val="4472C4" w:themeColor="accent1"/>
-          <w:sz w:val="40"/>
-          <w:szCs w:val="40"/>
+          <w:sz w:val="32"/>
+          <w:szCs w:val="32"/>
+          <w:u w:val="single"/>
+          <w14:shadow w14:blurRad="38100" w14:dist="25400" w14:dir="5400000" w14:sx="100000" w14:sy="100000" w14:kx="0" w14:ky="0" w14:algn="ctr">
+            <w14:srgbClr w14:val="6E747A">
+              <w14:alpha w14:val="57000"/>
+            </w14:srgbClr>
+          </w14:shadow>
+          <w14:textOutline w14:w="0" w14:cap="flat" w14:cmpd="sng" w14:algn="ctr">
+            <w14:noFill/>
+            <w14:prstDash w14:val="solid"/>
+            <w14:round/>
+          </w14:textOutline>
+        </w:rPr>
+      </w:pPr>
+      <w:r>
+        <w:rPr>
+          <w:rFonts w:cstheme="minorHAnsi"/>
+          <w:sz w:val="24"/>
+          <w:szCs w:val="24"/>
+          <w:rtl/>
+          <w14:shadow w14:blurRad="38100" w14:dist="19050" w14:dir="2700000" w14:sx="100000" w14:sy="100000" w14:kx="0" w14:ky="0" w14:algn="tl">
+            <w14:schemeClr w14:val="dk1">
+              <w14:alpha w14:val="60000"/>
+            </w14:schemeClr>
+          </w14:shadow>
+          <w14:textOutline w14:w="0" w14:cap="flat" w14:cmpd="sng" w14:algn="ctr">
+            <w14:noFill/>
+            <w14:prstDash w14:val="solid"/>
+            <w14:round/>
+          </w14:textOutline>
+        </w:rPr>
+        <w:t xml:space="preserve">מבין המדידות שעשינו עבור </w:t>
+      </w:r>
+      <w:r>
+        <w:rPr>
+          <w:rFonts w:cstheme="minorHAnsi"/>
+          <w:sz w:val="24"/>
+          <w:szCs w:val="24"/>
+          <w14:shadow w14:blurRad="38100" w14:dist="19050" w14:dir="2700000" w14:sx="100000" w14:sy="100000" w14:kx="0" w14:ky="0" w14:algn="tl">
+            <w14:schemeClr w14:val="dk1">
+              <w14:alpha w14:val="60000"/>
+            </w14:schemeClr>
+          </w14:shadow>
+          <w14:textOutline w14:w="0" w14:cap="flat" w14:cmpd="sng" w14:algn="ctr">
+            <w14:noFill/>
+            <w14:prstDash w14:val="solid"/>
+            <w14:round/>
+          </w14:textOutline>
+        </w:rPr>
+        <w:t xml:space="preserve">k=3 </w:t>
+      </w:r>
+      <w:r>
+        <w:rPr>
+          <w:rFonts w:cstheme="minorHAnsi"/>
+          <w:sz w:val="24"/>
+          <w:szCs w:val="24"/>
+          <w:rtl/>
+          <w14:shadow w14:blurRad="38100" w14:dist="19050" w14:dir="2700000" w14:sx="100000" w14:sy="100000" w14:kx="0" w14:ky="0" w14:algn="tl">
+            <w14:schemeClr w14:val="dk1">
+              <w14:alpha w14:val="60000"/>
+            </w14:schemeClr>
+          </w14:shadow>
+          <w14:textOutline w14:w="0" w14:cap="flat" w14:cmpd="sng" w14:algn="ctr">
+            <w14:noFill/>
+            <w14:prstDash w14:val="solid"/>
+            <w14:round/>
+          </w14:textOutline>
+        </w:rPr>
+        <w:t xml:space="preserve"> התקבל הערך המקסימלי של דיוק </w:t>
+      </w:r>
+      <w:r>
+        <w:rPr>
+          <w:rFonts w:cstheme="minorHAnsi"/>
+          <w:sz w:val="24"/>
+          <w:szCs w:val="24"/>
+          <w14:shadow w14:blurRad="38100" w14:dist="19050" w14:dir="2700000" w14:sx="100000" w14:sy="100000" w14:kx="0" w14:ky="0" w14:algn="tl">
+            <w14:schemeClr w14:val="dk1">
+              <w14:alpha w14:val="60000"/>
+            </w14:schemeClr>
+          </w14:shadow>
+          <w14:textOutline w14:w="0" w14:cap="flat" w14:cmpd="sng" w14:algn="ctr">
+            <w14:noFill/>
+            <w14:prstDash w14:val="solid"/>
+            <w14:round/>
+          </w14:textOutline>
+        </w:rPr>
+        <w:t>0.95</w:t>
+      </w:r>
+      <w:r>
+        <w:rPr>
+          <w:rFonts w:cstheme="minorHAnsi"/>
+          <w:sz w:val="24"/>
+          <w:szCs w:val="24"/>
+          <w:rtl/>
+          <w14:shadow w14:blurRad="38100" w14:dist="19050" w14:dir="2700000" w14:sx="100000" w14:sy="100000" w14:kx="0" w14:ky="0" w14:algn="tl">
+            <w14:schemeClr w14:val="dk1">
+              <w14:alpha w14:val="60000"/>
+            </w14:schemeClr>
+          </w14:shadow>
+          <w14:textOutline w14:w="0" w14:cap="flat" w14:cmpd="sng" w14:algn="ctr">
+            <w14:noFill/>
+            <w14:prstDash w14:val="solid"/>
+            <w14:round/>
+          </w14:textOutline>
+        </w:rPr>
+        <w:t xml:space="preserve"> כלומר 95%.</w:t>
+      </w:r>
+    </w:p>
+    <w:p>
+      <w:pPr>
+        <w:pStyle w:val="a8"/>
+        <w:numPr>
+          <w:ilvl w:val="0"/>
+          <w:numId w:val="28"/>
+        </w:numPr>
+        <w:rPr>
+          <w:rFonts w:cstheme="minorHAnsi"/>
+          <w:bCs/>
+          <w:color w:val="4472C4" w:themeColor="accent1"/>
+          <w:sz w:val="32"/>
+          <w:szCs w:val="32"/>
           <w:u w:val="single"/>
           <w:rtl/>
           <w14:shadow w14:blurRad="38100" w14:dist="25400" w14:dir="5400000" w14:sx="100000" w14:sy="100000" w14:kx="0" w14:ky="0" w14:algn="ctr">
@@ -359,9 +640,521 @@
           </w14:textOutline>
         </w:rPr>
       </w:pPr>
+      <w:r>
+        <w:rPr>
+          <w:rFonts w:cstheme="minorHAnsi"/>
+          <w:sz w:val="24"/>
+          <w:szCs w:val="24"/>
+          <w:rtl/>
+          <w14:shadow w14:blurRad="38100" w14:dist="19050" w14:dir="2700000" w14:sx="100000" w14:sy="100000" w14:kx="0" w14:ky="0" w14:algn="tl">
+            <w14:schemeClr w14:val="dk1">
+              <w14:alpha w14:val="60000"/>
+            </w14:schemeClr>
+          </w14:shadow>
+          <w14:textOutline w14:w="0" w14:cap="flat" w14:cmpd="sng" w14:algn="ctr">
+            <w14:noFill/>
+            <w14:prstDash w14:val="solid"/>
+            <w14:round/>
+          </w14:textOutline>
+        </w:rPr>
+        <w:t xml:space="preserve">ערך המינימום הינו: 0.934 ומתקבל כאשר </w:t>
+      </w:r>
+      <w:r>
+        <w:rPr>
+          <w:rFonts w:cstheme="minorHAnsi"/>
+          <w:sz w:val="24"/>
+          <w:szCs w:val="24"/>
+          <w14:shadow w14:blurRad="38100" w14:dist="19050" w14:dir="2700000" w14:sx="100000" w14:sy="100000" w14:kx="0" w14:ky="0" w14:algn="tl">
+            <w14:schemeClr w14:val="dk1">
+              <w14:alpha w14:val="60000"/>
+            </w14:schemeClr>
+          </w14:shadow>
+          <w14:textOutline w14:w="0" w14:cap="flat" w14:cmpd="sng" w14:algn="ctr">
+            <w14:noFill/>
+            <w14:prstDash w14:val="solid"/>
+            <w14:round/>
+          </w14:textOutline>
+        </w:rPr>
+        <w:t>k=13</w:t>
+      </w:r>
+      <w:r>
+        <w:rPr>
+          <w:rFonts w:cstheme="minorHAnsi"/>
+          <w:sz w:val="24"/>
+          <w:szCs w:val="24"/>
+          <w:rtl/>
+          <w14:shadow w14:blurRad="38100" w14:dist="19050" w14:dir="2700000" w14:sx="100000" w14:sy="100000" w14:kx="0" w14:ky="0" w14:algn="tl">
+            <w14:schemeClr w14:val="dk1">
+              <w14:alpha w14:val="60000"/>
+            </w14:schemeClr>
+          </w14:shadow>
+          <w14:textOutline w14:w="0" w14:cap="flat" w14:cmpd="sng" w14:algn="ctr">
+            <w14:noFill/>
+            <w14:prstDash w14:val="solid"/>
+            <w14:round/>
+          </w14:textOutline>
+        </w:rPr>
+        <w:t xml:space="preserve">, ערך המקסימום הינו 0.95 ומתקבל כאשר </w:t>
+      </w:r>
+      <w:r>
+        <w:rPr>
+          <w:rFonts w:cstheme="minorHAnsi"/>
+          <w:sz w:val="24"/>
+          <w:szCs w:val="24"/>
+          <w14:shadow w14:blurRad="38100" w14:dist="19050" w14:dir="2700000" w14:sx="100000" w14:sy="100000" w14:kx="0" w14:ky="0" w14:algn="tl">
+            <w14:schemeClr w14:val="dk1">
+              <w14:alpha w14:val="60000"/>
+            </w14:schemeClr>
+          </w14:shadow>
+          <w14:textOutline w14:w="0" w14:cap="flat" w14:cmpd="sng" w14:algn="ctr">
+            <w14:noFill/>
+            <w14:prstDash w14:val="solid"/>
+            <w14:round/>
+          </w14:textOutline>
+        </w:rPr>
+        <w:t>k=3</w:t>
+      </w:r>
+      <w:r>
+        <w:rPr>
+          <w:rFonts w:cstheme="minorHAnsi"/>
+          <w:sz w:val="24"/>
+          <w:szCs w:val="24"/>
+          <w:rtl/>
+          <w14:shadow w14:blurRad="38100" w14:dist="19050" w14:dir="2700000" w14:sx="100000" w14:sy="100000" w14:kx="0" w14:ky="0" w14:algn="tl">
+            <w14:schemeClr w14:val="dk1">
+              <w14:alpha w14:val="60000"/>
+            </w14:schemeClr>
+          </w14:shadow>
+          <w14:textOutline w14:w="0" w14:cap="flat" w14:cmpd="sng" w14:algn="ctr">
+            <w14:noFill/>
+            <w14:prstDash w14:val="solid"/>
+            <w14:round/>
+          </w14:textOutline>
+        </w:rPr>
+        <w:t xml:space="preserve">. כפי שניתן לראות מהגרף ישנה מגמת עלייה עד </w:t>
+      </w:r>
+      <w:r>
+        <w:rPr>
+          <w:rFonts w:cstheme="minorHAnsi"/>
+          <w:sz w:val="24"/>
+          <w:szCs w:val="24"/>
+          <w14:shadow w14:blurRad="38100" w14:dist="19050" w14:dir="2700000" w14:sx="100000" w14:sy="100000" w14:kx="0" w14:ky="0" w14:algn="tl">
+            <w14:schemeClr w14:val="dk1">
+              <w14:alpha w14:val="60000"/>
+            </w14:schemeClr>
+          </w14:shadow>
+          <w14:textOutline w14:w="0" w14:cap="flat" w14:cmpd="sng" w14:algn="ctr">
+            <w14:noFill/>
+            <w14:prstDash w14:val="solid"/>
+            <w14:round/>
+          </w14:textOutline>
+        </w:rPr>
+        <w:t>k=3</w:t>
+      </w:r>
+      <w:r>
+        <w:rPr>
+          <w:rFonts w:cstheme="minorHAnsi"/>
+          <w:sz w:val="24"/>
+          <w:szCs w:val="24"/>
+          <w:rtl/>
+          <w14:shadow w14:blurRad="38100" w14:dist="19050" w14:dir="2700000" w14:sx="100000" w14:sy="100000" w14:kx="0" w14:ky="0" w14:algn="tl">
+            <w14:schemeClr w14:val="dk1">
+              <w14:alpha w14:val="60000"/>
+            </w14:schemeClr>
+          </w14:shadow>
+          <w14:textOutline w14:w="0" w14:cap="flat" w14:cmpd="sng" w14:algn="ctr">
+            <w14:noFill/>
+            <w14:prstDash w14:val="solid"/>
+            <w14:round/>
+          </w14:textOutline>
+        </w:rPr>
+        <w:t xml:space="preserve"> וישנה מכמת ירידה החל מ</w:t>
+      </w:r>
+      <w:r>
+        <w:rPr>
+          <w:rFonts w:cstheme="minorHAnsi"/>
+          <w:sz w:val="24"/>
+          <w:szCs w:val="24"/>
+          <w14:shadow w14:blurRad="38100" w14:dist="19050" w14:dir="2700000" w14:sx="100000" w14:sy="100000" w14:kx="0" w14:ky="0" w14:algn="tl">
+            <w14:schemeClr w14:val="dk1">
+              <w14:alpha w14:val="60000"/>
+            </w14:schemeClr>
+          </w14:shadow>
+          <w14:textOutline w14:w="0" w14:cap="flat" w14:cmpd="sng" w14:algn="ctr">
+            <w14:noFill/>
+            <w14:prstDash w14:val="solid"/>
+            <w14:round/>
+          </w14:textOutline>
+        </w:rPr>
+        <w:t>k=3</w:t>
+      </w:r>
+      <w:r>
+        <w:rPr>
+          <w:rFonts w:cstheme="minorHAnsi"/>
+          <w:sz w:val="24"/>
+          <w:szCs w:val="24"/>
+          <w:rtl/>
+          <w14:shadow w14:blurRad="38100" w14:dist="19050" w14:dir="2700000" w14:sx="100000" w14:sy="100000" w14:kx="0" w14:ky="0" w14:algn="tl">
+            <w14:schemeClr w14:val="dk1">
+              <w14:alpha w14:val="60000"/>
+            </w14:schemeClr>
+          </w14:shadow>
+          <w14:textOutline w14:w="0" w14:cap="flat" w14:cmpd="sng" w14:algn="ctr">
+            <w14:noFill/>
+            <w14:prstDash w14:val="solid"/>
+            <w14:round/>
+          </w14:textOutline>
+        </w:rPr>
+        <w:t xml:space="preserve">. מגמת העלייה בדיוק הראשונית נובעת מכיוון שהגדלת הערך של </w:t>
+      </w:r>
+      <w:r>
+        <w:rPr>
+          <w:rFonts w:cstheme="minorHAnsi"/>
+          <w:sz w:val="24"/>
+          <w:szCs w:val="24"/>
+          <w14:shadow w14:blurRad="38100" w14:dist="19050" w14:dir="2700000" w14:sx="100000" w14:sy="100000" w14:kx="0" w14:ky="0" w14:algn="tl">
+            <w14:schemeClr w14:val="dk1">
+              <w14:alpha w14:val="60000"/>
+            </w14:schemeClr>
+          </w14:shadow>
+          <w14:textOutline w14:w="0" w14:cap="flat" w14:cmpd="sng" w14:algn="ctr">
+            <w14:noFill/>
+            <w14:prstDash w14:val="solid"/>
+            <w14:round/>
+          </w14:textOutline>
+        </w:rPr>
+        <w:t>k</w:t>
+      </w:r>
+      <w:r>
+        <w:rPr>
+          <w:rFonts w:cstheme="minorHAnsi"/>
+          <w:sz w:val="24"/>
+          <w:szCs w:val="24"/>
+          <w:rtl/>
+          <w14:shadow w14:blurRad="38100" w14:dist="19050" w14:dir="2700000" w14:sx="100000" w14:sy="100000" w14:kx="0" w14:ky="0" w14:algn="tl">
+            <w14:schemeClr w14:val="dk1">
+              <w14:alpha w14:val="60000"/>
+            </w14:schemeClr>
+          </w14:shadow>
+          <w14:textOutline w14:w="0" w14:cap="flat" w14:cmpd="sng" w14:algn="ctr">
+            <w14:noFill/>
+            <w14:prstDash w14:val="solid"/>
+            <w14:round/>
+          </w14:textOutline>
+        </w:rPr>
+        <w:t xml:space="preserve"> מונעת תופעות של </w:t>
+      </w:r>
+      <w:r>
+        <w:rPr>
+          <w:rFonts w:cstheme="minorHAnsi"/>
+          <w:sz w:val="24"/>
+          <w:szCs w:val="24"/>
+          <w14:shadow w14:blurRad="38100" w14:dist="19050" w14:dir="2700000" w14:sx="100000" w14:sy="100000" w14:kx="0" w14:ky="0" w14:algn="tl">
+            <w14:schemeClr w14:val="dk1">
+              <w14:alpha w14:val="60000"/>
+            </w14:schemeClr>
+          </w14:shadow>
+          <w14:textOutline w14:w="0" w14:cap="flat" w14:cmpd="sng" w14:algn="ctr">
+            <w14:noFill/>
+            <w14:prstDash w14:val="solid"/>
+            <w14:round/>
+          </w14:textOutline>
+        </w:rPr>
+        <w:t xml:space="preserve"> overfitting </w:t>
+      </w:r>
+      <w:r>
+        <w:rPr>
+          <w:rFonts w:cstheme="minorHAnsi"/>
+          <w:sz w:val="24"/>
+          <w:szCs w:val="24"/>
+          <w:rtl/>
+          <w14:shadow w14:blurRad="38100" w14:dist="19050" w14:dir="2700000" w14:sx="100000" w14:sy="100000" w14:kx="0" w14:ky="0" w14:algn="tl">
+            <w14:schemeClr w14:val="dk1">
+              <w14:alpha w14:val="60000"/>
+            </w14:schemeClr>
+          </w14:shadow>
+          <w14:textOutline w14:w="0" w14:cap="flat" w14:cmpd="sng" w14:algn="ctr">
+            <w14:noFill/>
+            <w14:prstDash w14:val="solid"/>
+            <w14:round/>
+          </w14:textOutline>
+        </w:rPr>
+        <w:t xml:space="preserve">אמנם הגדלת יתר של </w:t>
+      </w:r>
+      <w:r>
+        <w:rPr>
+          <w:rFonts w:cstheme="minorHAnsi"/>
+          <w:sz w:val="24"/>
+          <w:szCs w:val="24"/>
+          <w14:shadow w14:blurRad="38100" w14:dist="19050" w14:dir="2700000" w14:sx="100000" w14:sy="100000" w14:kx="0" w14:ky="0" w14:algn="tl">
+            <w14:schemeClr w14:val="dk1">
+              <w14:alpha w14:val="60000"/>
+            </w14:schemeClr>
+          </w14:shadow>
+          <w14:textOutline w14:w="0" w14:cap="flat" w14:cmpd="sng" w14:algn="ctr">
+            <w14:noFill/>
+            <w14:prstDash w14:val="solid"/>
+            <w14:round/>
+          </w14:textOutline>
+        </w:rPr>
+        <w:t>k</w:t>
+      </w:r>
+      <w:r>
+        <w:rPr>
+          <w:rFonts w:cstheme="minorHAnsi"/>
+          <w:sz w:val="24"/>
+          <w:szCs w:val="24"/>
+          <w:rtl/>
+          <w14:shadow w14:blurRad="38100" w14:dist="19050" w14:dir="2700000" w14:sx="100000" w14:sy="100000" w14:kx="0" w14:ky="0" w14:algn="tl">
+            <w14:schemeClr w14:val="dk1">
+              <w14:alpha w14:val="60000"/>
+            </w14:schemeClr>
+          </w14:shadow>
+          <w14:textOutline w14:w="0" w14:cap="flat" w14:cmpd="sng" w14:algn="ctr">
+            <w14:noFill/>
+            <w14:prstDash w14:val="solid"/>
+            <w14:round/>
+          </w14:textOutline>
+        </w:rPr>
+        <w:t xml:space="preserve"> כפי שאנו שמים לב דווקא גורמת לירידה בדיוק מכיוון שהאלגוריתם מסתמך על שכנים "רחוקים" יותר. כפי שניתן לראות הצלחנו למצוא </w:t>
+      </w:r>
+      <w:r>
+        <w:rPr>
+          <w:rFonts w:cstheme="minorHAnsi"/>
+          <w:sz w:val="24"/>
+          <w:szCs w:val="24"/>
+          <w14:shadow w14:blurRad="38100" w14:dist="19050" w14:dir="2700000" w14:sx="100000" w14:sy="100000" w14:kx="0" w14:ky="0" w14:algn="tl">
+            <w14:schemeClr w14:val="dk1">
+              <w14:alpha w14:val="60000"/>
+            </w14:schemeClr>
+          </w14:shadow>
+          <w14:textOutline w14:w="0" w14:cap="flat" w14:cmpd="sng" w14:algn="ctr">
+            <w14:noFill/>
+            <w14:prstDash w14:val="solid"/>
+            <w14:round/>
+          </w14:textOutline>
+        </w:rPr>
+        <w:t>k</w:t>
+      </w:r>
+      <w:r>
+        <w:rPr>
+          <w:rFonts w:cstheme="minorHAnsi"/>
+          <w:sz w:val="24"/>
+          <w:szCs w:val="24"/>
+          <w:rtl/>
+          <w14:shadow w14:blurRad="38100" w14:dist="19050" w14:dir="2700000" w14:sx="100000" w14:sy="100000" w14:kx="0" w14:ky="0" w14:algn="tl">
+            <w14:schemeClr w14:val="dk1">
+              <w14:alpha w14:val="60000"/>
+            </w14:schemeClr>
+          </w14:shadow>
+          <w14:textOutline w14:w="0" w14:cap="flat" w14:cmpd="sng" w14:algn="ctr">
+            <w14:noFill/>
+            <w14:prstDash w14:val="solid"/>
+            <w14:round/>
+          </w14:textOutline>
+        </w:rPr>
+        <w:t xml:space="preserve"> אופטימלי בעזרת </w:t>
+      </w:r>
+      <w:r>
+        <w:rPr>
+          <w:rFonts w:cstheme="minorHAnsi"/>
+          <w:sz w:val="24"/>
+          <w:szCs w:val="24"/>
+          <w14:shadow w14:blurRad="38100" w14:dist="19050" w14:dir="2700000" w14:sx="100000" w14:sy="100000" w14:kx="0" w14:ky="0" w14:algn="tl">
+            <w14:schemeClr w14:val="dk1">
+              <w14:alpha w14:val="60000"/>
+            </w14:schemeClr>
+          </w14:shadow>
+          <w14:textOutline w14:w="0" w14:cap="flat" w14:cmpd="sng" w14:algn="ctr">
+            <w14:noFill/>
+            <w14:prstDash w14:val="solid"/>
+            <w14:round/>
+          </w14:textOutline>
+        </w:rPr>
+        <w:t>k – cross - fold validation</w:t>
+      </w:r>
+      <w:r>
+        <w:rPr>
+          <w:rFonts w:cstheme="minorHAnsi"/>
+          <w:sz w:val="24"/>
+          <w:szCs w:val="24"/>
+          <w:rtl/>
+          <w14:shadow w14:blurRad="38100" w14:dist="19050" w14:dir="2700000" w14:sx="100000" w14:sy="100000" w14:kx="0" w14:ky="0" w14:algn="tl">
+            <w14:schemeClr w14:val="dk1">
+              <w14:alpha w14:val="60000"/>
+            </w14:schemeClr>
+          </w14:shadow>
+          <w14:textOutline w14:w="0" w14:cap="flat" w14:cmpd="sng" w14:algn="ctr">
+            <w14:noFill/>
+            <w14:prstDash w14:val="solid"/>
+            <w14:round/>
+          </w14:textOutline>
+        </w:rPr>
+        <w:t xml:space="preserve"> .</w:t>
+      </w:r>
+    </w:p>
+    <w:p>
+      <w:pPr>
+        <w:bidi w:val="0"/>
+        <w:rPr>
+          <w:rFonts w:cstheme="minorHAnsi"/>
+          <w:b/>
+          <w:color w:val="4472C4" w:themeColor="accent1"/>
+          <w:sz w:val="10"/>
+          <w:szCs w:val="10"/>
+          <w:rtl/>
+          <w14:shadow w14:blurRad="38100" w14:dist="25400" w14:dir="5400000" w14:sx="100000" w14:sy="100000" w14:kx="0" w14:ky="0" w14:algn="ctr">
+            <w14:srgbClr w14:val="6E747A">
+              <w14:alpha w14:val="57000"/>
+            </w14:srgbClr>
+          </w14:shadow>
+          <w14:textOutline w14:w="0" w14:cap="flat" w14:cmpd="sng" w14:algn="ctr">
+            <w14:noFill/>
+            <w14:prstDash w14:val="solid"/>
+            <w14:round/>
+          </w14:textOutline>
+        </w:rPr>
+      </w:pPr>
+      <w:r>
+        <w:rPr>
+          <w:rFonts w:cstheme="minorHAnsi"/>
+          <w:b/>
+          <w:color w:val="4472C4" w:themeColor="accent1"/>
+          <w:sz w:val="10"/>
+          <w:szCs w:val="10"/>
+          <w:rtl/>
+          <w14:shadow w14:blurRad="38100" w14:dist="25400" w14:dir="5400000" w14:sx="100000" w14:sy="100000" w14:kx="0" w14:ky="0" w14:algn="ctr">
+            <w14:srgbClr w14:val="6E747A">
+              <w14:alpha w14:val="57000"/>
+            </w14:srgbClr>
+          </w14:shadow>
+          <w14:textOutline w14:w="0" w14:cap="flat" w14:cmpd="sng" w14:algn="ctr">
+            <w14:noFill/>
+            <w14:prstDash w14:val="solid"/>
+            <w14:round/>
+          </w14:textOutline>
+        </w:rPr>
+        <w:br w:type="page"/>
+      </w:r>
+    </w:p>
+    <w:p>
+      <w:pPr>
+        <w:rPr>
+          <w:rFonts w:cstheme="minorHAnsi"/>
+          <w:b/>
+          <w:bCs/>
+          <w:sz w:val="24"/>
+          <w:szCs w:val="24"/>
+          <w:u w:val="single"/>
+          <w:rtl/>
+          <w14:shadow w14:blurRad="38100" w14:dist="19050" w14:dir="2700000" w14:sx="100000" w14:sy="100000" w14:kx="0" w14:ky="0" w14:algn="tl">
+            <w14:schemeClr w14:val="dk1">
+              <w14:alpha w14:val="60000"/>
+            </w14:schemeClr>
+          </w14:shadow>
+          <w14:textOutline w14:w="0" w14:cap="flat" w14:cmpd="sng" w14:algn="ctr">
+            <w14:noFill/>
+            <w14:prstDash w14:val="solid"/>
+            <w14:round/>
+          </w14:textOutline>
+        </w:rPr>
+      </w:pPr>
+      <w:r>
+        <w:rPr>
+          <w:rFonts w:cstheme="minorHAnsi"/>
+          <w:b/>
+          <w:bCs/>
+          <w:sz w:val="24"/>
+          <w:szCs w:val="24"/>
+          <w:u w:val="single"/>
+          <w:rtl/>
+          <w14:shadow w14:blurRad="38100" w14:dist="19050" w14:dir="2700000" w14:sx="100000" w14:sy="100000" w14:kx="0" w14:ky="0" w14:algn="tl">
+            <w14:schemeClr w14:val="dk1">
+              <w14:alpha w14:val="60000"/>
+            </w14:schemeClr>
+          </w14:shadow>
+          <w14:textOutline w14:w="0" w14:cap="flat" w14:cmpd="sng" w14:algn="ctr">
+            <w14:noFill/>
+            <w14:prstDash w14:val="solid"/>
+            <w14:round/>
+          </w14:textOutline>
+        </w:rPr>
+        <w:lastRenderedPageBreak/>
+        <w:t xml:space="preserve">תרגיל </w:t>
+      </w:r>
+      <w:r>
+        <w:rPr>
+          <w:rFonts w:cstheme="minorHAnsi" w:hint="cs"/>
+          <w:b/>
+          <w:bCs/>
+          <w:sz w:val="24"/>
+          <w:szCs w:val="24"/>
+          <w:u w:val="single"/>
+          <w:rtl/>
+          <w14:shadow w14:blurRad="38100" w14:dist="19050" w14:dir="2700000" w14:sx="100000" w14:sy="100000" w14:kx="0" w14:ky="0" w14:algn="tl">
+            <w14:schemeClr w14:val="dk1">
+              <w14:alpha w14:val="60000"/>
+            </w14:schemeClr>
+          </w14:shadow>
+          <w14:textOutline w14:w="0" w14:cap="flat" w14:cmpd="sng" w14:algn="ctr">
+            <w14:noFill/>
+            <w14:prstDash w14:val="solid"/>
+            <w14:round/>
+          </w14:textOutline>
+        </w:rPr>
+        <w:t>7</w:t>
+      </w:r>
+      <w:bookmarkStart w:id="0" w:name="_GoBack"/>
+      <w:bookmarkEnd w:id="0"/>
+      <w:r>
+        <w:rPr>
+          <w:rFonts w:cstheme="minorHAnsi"/>
+          <w:b/>
+          <w:bCs/>
+          <w:sz w:val="24"/>
+          <w:szCs w:val="24"/>
+          <w:u w:val="single"/>
+          <w:rtl/>
+          <w14:shadow w14:blurRad="38100" w14:dist="19050" w14:dir="2700000" w14:sx="100000" w14:sy="100000" w14:kx="0" w14:ky="0" w14:algn="tl">
+            <w14:schemeClr w14:val="dk1">
+              <w14:alpha w14:val="60000"/>
+            </w14:schemeClr>
+          </w14:shadow>
+          <w14:textOutline w14:w="0" w14:cap="flat" w14:cmpd="sng" w14:algn="ctr">
+            <w14:noFill/>
+            <w14:prstDash w14:val="solid"/>
+            <w14:round/>
+          </w14:textOutline>
+        </w:rPr>
+        <w:t>:</w:t>
+      </w:r>
+    </w:p>
+    <w:p>
+      <w:pPr>
+        <w:pStyle w:val="a8"/>
+        <w:rPr>
+          <w:rFonts w:cstheme="minorHAnsi"/>
+          <w:bCs/>
+          <w:color w:val="4472C4" w:themeColor="accent1"/>
+          <w:sz w:val="32"/>
+          <w:szCs w:val="32"/>
+          <w:u w:val="single"/>
+          <w:rtl/>
+          <w14:shadow w14:blurRad="38100" w14:dist="25400" w14:dir="5400000" w14:sx="100000" w14:sy="100000" w14:kx="0" w14:ky="0" w14:algn="ctr">
+            <w14:srgbClr w14:val="6E747A">
+              <w14:alpha w14:val="57000"/>
+            </w14:srgbClr>
+          </w14:shadow>
+          <w14:textOutline w14:w="0" w14:cap="flat" w14:cmpd="sng" w14:algn="ctr">
+            <w14:noFill/>
+            <w14:prstDash w14:val="solid"/>
+            <w14:round/>
+          </w14:textOutline>
+        </w:rPr>
+      </w:pPr>
     </w:p>
     <w:sectPr>
-      <w:footerReference w:type="default" r:id="rId8"/>
+      <w:footerReference w:type="default" r:id="rId9"/>
       <w:pgSz w:w="11906" w:h="16838" w:code="9"/>
       <w:pgMar w:top="1440" w:right="1797" w:bottom="1440" w:left="1797" w:header="709" w:footer="709" w:gutter="0"/>
       <w:cols w:space="708"/>
@@ -458,6 +1251,95 @@
 <file path=word/numbering.xml><?xml version="1.0" encoding="utf-8"?>
 <w:numbering xmlns:wpc="http://schemas.microsoft.com/office/word/2010/wordprocessingCanvas" xmlns:cx="http://schemas.microsoft.com/office/drawing/2014/chartex" xmlns:cx1="http://schemas.microsoft.com/office/drawing/2015/9/8/chartex" xmlns:cx2="http://schemas.microsoft.com/office/drawing/2015/10/21/chartex" xmlns:cx3="http://schemas.microsoft.com/office/drawing/2016/5/9/chartex" xmlns:cx4="http://schemas.microsoft.com/office/drawing/2016/5/10/chartex" xmlns:cx5="http://schemas.microsoft.com/office/drawing/2016/5/11/chartex" xmlns:cx6="http://schemas.microsoft.com/office/drawing/2016/5/12/chartex" xmlns:cx7="http://schemas.microsoft.com/office/drawing/2016/5/13/chartex" xmlns:cx8="http://schemas.microsoft.com/office/drawing/2016/5/14/chartex" xmlns:mc="http://schemas.openxmlformats.org/markup-compatibility/2006" xmlns:aink="http://schemas.microsoft.com/office/drawing/2016/ink" xmlns:am3d="http://schemas.microsoft.com/office/drawing/2017/model3d" xmlns:o="urn:schemas-microsoft-com:office:office" xmlns:r="http://schemas.openxmlformats.org/officeDocument/2006/relationships" xmlns:m="http://schemas.openxmlformats.org/officeDocument/2006/math" xmlns:v="urn:schemas-microsoft-com:vml" xmlns:wp14="http://schemas.microsoft.com/office/word/2010/wordprocessingDrawing" xmlns:wp="http://schemas.openxmlformats.org/drawingml/2006/wordprocessingDrawing" xmlns:w10="urn:schemas-microsoft-com:office:word" xmlns:w="http://schemas.openxmlformats.org/wordprocessingml/2006/main" xmlns:w14="http://schemas.microsoft.com/office/word/2010/wordml" xmlns:w15="http://schemas.microsoft.com/office/word/2012/wordml" xmlns:w16cid="http://schemas.microsoft.com/office/word/2016/wordml/cid" xmlns:w16se="http://schemas.microsoft.com/office/word/2015/wordml/symex" xmlns:wpg="http://schemas.microsoft.com/office/word/2010/wordprocessingGroup" xmlns:wpi="http://schemas.microsoft.com/office/word/2010/wordprocessingInk" xmlns:wne="http://schemas.microsoft.com/office/word/2006/wordml" xmlns:wps="http://schemas.microsoft.com/office/word/2010/wordprocessingShape" mc:Ignorable="w14 w15 w16se w16cid wp14">
   <w:abstractNum w:abstractNumId="0" w15:restartNumberingAfterBreak="0">
+    <w:nsid w:val="024656E6"/>
+    <w:multiLevelType w:val="hybridMultilevel"/>
+    <w:tmpl w:val="B9823488"/>
+    <w:lvl w:ilvl="0" w:tplc="0409000F">
+      <w:start w:val="1"/>
+      <w:numFmt w:val="decimal"/>
+      <w:lvlText w:val="%1."/>
+      <w:lvlJc w:val="left"/>
+      <w:pPr>
+        <w:ind w:left="720" w:hanging="360"/>
+      </w:pPr>
+      <w:rPr>
+        <w:rFonts w:hint="default"/>
+      </w:rPr>
+    </w:lvl>
+    <w:lvl w:ilvl="1" w:tplc="04090019" w:tentative="1">
+      <w:start w:val="1"/>
+      <w:numFmt w:val="lowerLetter"/>
+      <w:lvlText w:val="%2."/>
+      <w:lvlJc w:val="left"/>
+      <w:pPr>
+        <w:ind w:left="1440" w:hanging="360"/>
+      </w:pPr>
+    </w:lvl>
+    <w:lvl w:ilvl="2" w:tplc="0409001B" w:tentative="1">
+      <w:start w:val="1"/>
+      <w:numFmt w:val="lowerRoman"/>
+      <w:lvlText w:val="%3."/>
+      <w:lvlJc w:val="right"/>
+      <w:pPr>
+        <w:ind w:left="2160" w:hanging="180"/>
+      </w:pPr>
+    </w:lvl>
+    <w:lvl w:ilvl="3" w:tplc="0409000F" w:tentative="1">
+      <w:start w:val="1"/>
+      <w:numFmt w:val="decimal"/>
+      <w:lvlText w:val="%4."/>
+      <w:lvlJc w:val="left"/>
+      <w:pPr>
+        <w:ind w:left="2880" w:hanging="360"/>
+      </w:pPr>
+    </w:lvl>
+    <w:lvl w:ilvl="4" w:tplc="04090019" w:tentative="1">
+      <w:start w:val="1"/>
+      <w:numFmt w:val="lowerLetter"/>
+      <w:lvlText w:val="%5."/>
+      <w:lvlJc w:val="left"/>
+      <w:pPr>
+        <w:ind w:left="3600" w:hanging="360"/>
+      </w:pPr>
+    </w:lvl>
+    <w:lvl w:ilvl="5" w:tplc="0409001B" w:tentative="1">
+      <w:start w:val="1"/>
+      <w:numFmt w:val="lowerRoman"/>
+      <w:lvlText w:val="%6."/>
+      <w:lvlJc w:val="right"/>
+      <w:pPr>
+        <w:ind w:left="4320" w:hanging="180"/>
+      </w:pPr>
+    </w:lvl>
+    <w:lvl w:ilvl="6" w:tplc="0409000F" w:tentative="1">
+      <w:start w:val="1"/>
+      <w:numFmt w:val="decimal"/>
+      <w:lvlText w:val="%7."/>
+      <w:lvlJc w:val="left"/>
+      <w:pPr>
+        <w:ind w:left="5040" w:hanging="360"/>
+      </w:pPr>
+    </w:lvl>
+    <w:lvl w:ilvl="7" w:tplc="04090019" w:tentative="1">
+      <w:start w:val="1"/>
+      <w:numFmt w:val="lowerLetter"/>
+      <w:lvlText w:val="%8."/>
+      <w:lvlJc w:val="left"/>
+      <w:pPr>
+        <w:ind w:left="5760" w:hanging="360"/>
+      </w:pPr>
+    </w:lvl>
+    <w:lvl w:ilvl="8" w:tplc="0409001B" w:tentative="1">
+      <w:start w:val="1"/>
+      <w:numFmt w:val="lowerRoman"/>
+      <w:lvlText w:val="%9."/>
+      <w:lvlJc w:val="right"/>
+      <w:pPr>
+        <w:ind w:left="6480" w:hanging="180"/>
+      </w:pPr>
+    </w:lvl>
+  </w:abstractNum>
+  <w:abstractNum w:abstractNumId="1" w15:restartNumberingAfterBreak="0">
     <w:nsid w:val="05FC532F"/>
     <w:multiLevelType w:val="hybridMultilevel"/>
     <w:tmpl w:val="100E3154"/>
@@ -548,7 +1430,7 @@
       </w:pPr>
     </w:lvl>
   </w:abstractNum>
-  <w:abstractNum w:abstractNumId="1" w15:restartNumberingAfterBreak="0">
+  <w:abstractNum w:abstractNumId="2" w15:restartNumberingAfterBreak="0">
     <w:nsid w:val="0806765D"/>
     <w:multiLevelType w:val="hybridMultilevel"/>
     <w:tmpl w:val="2D3A9702"/>
@@ -661,7 +1543,7 @@
       </w:rPr>
     </w:lvl>
   </w:abstractNum>
-  <w:abstractNum w:abstractNumId="2" w15:restartNumberingAfterBreak="0">
+  <w:abstractNum w:abstractNumId="3" w15:restartNumberingAfterBreak="0">
     <w:nsid w:val="0C205F92"/>
     <w:multiLevelType w:val="hybridMultilevel"/>
     <w:tmpl w:val="4A5E6E6E"/>
@@ -774,7 +1656,7 @@
       </w:rPr>
     </w:lvl>
   </w:abstractNum>
-  <w:abstractNum w:abstractNumId="3" w15:restartNumberingAfterBreak="0">
+  <w:abstractNum w:abstractNumId="4" w15:restartNumberingAfterBreak="0">
     <w:nsid w:val="0E61613E"/>
     <w:multiLevelType w:val="hybridMultilevel"/>
     <w:tmpl w:val="B0C6409C"/>
@@ -887,7 +1769,7 @@
       </w:rPr>
     </w:lvl>
   </w:abstractNum>
-  <w:abstractNum w:abstractNumId="4" w15:restartNumberingAfterBreak="0">
+  <w:abstractNum w:abstractNumId="5" w15:restartNumberingAfterBreak="0">
     <w:nsid w:val="10732FF7"/>
     <w:multiLevelType w:val="hybridMultilevel"/>
     <w:tmpl w:val="897862A2"/>
@@ -1000,7 +1882,7 @@
       </w:rPr>
     </w:lvl>
   </w:abstractNum>
-  <w:abstractNum w:abstractNumId="5" w15:restartNumberingAfterBreak="0">
+  <w:abstractNum w:abstractNumId="6" w15:restartNumberingAfterBreak="0">
     <w:nsid w:val="15FA5C3E"/>
     <w:multiLevelType w:val="hybridMultilevel"/>
     <w:tmpl w:val="DB5CD7EE"/>
@@ -1113,7 +1995,7 @@
       </w:rPr>
     </w:lvl>
   </w:abstractNum>
-  <w:abstractNum w:abstractNumId="6" w15:restartNumberingAfterBreak="0">
+  <w:abstractNum w:abstractNumId="7" w15:restartNumberingAfterBreak="0">
     <w:nsid w:val="160449C0"/>
     <w:multiLevelType w:val="hybridMultilevel"/>
     <w:tmpl w:val="DC4E57BA"/>
@@ -1205,7 +2087,7 @@
       </w:pPr>
     </w:lvl>
   </w:abstractNum>
-  <w:abstractNum w:abstractNumId="7" w15:restartNumberingAfterBreak="0">
+  <w:abstractNum w:abstractNumId="8" w15:restartNumberingAfterBreak="0">
     <w:nsid w:val="18844866"/>
     <w:multiLevelType w:val="hybridMultilevel"/>
     <w:tmpl w:val="8FBA5DFC"/>
@@ -1294,7 +2176,7 @@
       </w:pPr>
     </w:lvl>
   </w:abstractNum>
-  <w:abstractNum w:abstractNumId="8" w15:restartNumberingAfterBreak="0">
+  <w:abstractNum w:abstractNumId="9" w15:restartNumberingAfterBreak="0">
     <w:nsid w:val="269D110C"/>
     <w:multiLevelType w:val="hybridMultilevel"/>
     <w:tmpl w:val="4624312C"/>
@@ -1383,7 +2265,7 @@
       </w:pPr>
     </w:lvl>
   </w:abstractNum>
-  <w:abstractNum w:abstractNumId="9" w15:restartNumberingAfterBreak="0">
+  <w:abstractNum w:abstractNumId="10" w15:restartNumberingAfterBreak="0">
     <w:nsid w:val="29D75F29"/>
     <w:multiLevelType w:val="hybridMultilevel"/>
     <w:tmpl w:val="04C67830"/>
@@ -1496,7 +2378,7 @@
       </w:rPr>
     </w:lvl>
   </w:abstractNum>
-  <w:abstractNum w:abstractNumId="10" w15:restartNumberingAfterBreak="0">
+  <w:abstractNum w:abstractNumId="11" w15:restartNumberingAfterBreak="0">
     <w:nsid w:val="2D3D374C"/>
     <w:multiLevelType w:val="hybridMultilevel"/>
     <w:tmpl w:val="9ED255E0"/>
@@ -1585,7 +2467,7 @@
       </w:pPr>
     </w:lvl>
   </w:abstractNum>
-  <w:abstractNum w:abstractNumId="11" w15:restartNumberingAfterBreak="0">
+  <w:abstractNum w:abstractNumId="12" w15:restartNumberingAfterBreak="0">
     <w:nsid w:val="2E256C85"/>
     <w:multiLevelType w:val="hybridMultilevel"/>
     <w:tmpl w:val="6CF215B2"/>
@@ -1674,7 +2556,96 @@
       </w:pPr>
     </w:lvl>
   </w:abstractNum>
-  <w:abstractNum w:abstractNumId="12" w15:restartNumberingAfterBreak="0">
+  <w:abstractNum w:abstractNumId="13" w15:restartNumberingAfterBreak="0">
+    <w:nsid w:val="3B381CCC"/>
+    <w:multiLevelType w:val="hybridMultilevel"/>
+    <w:tmpl w:val="0D62EA9A"/>
+    <w:lvl w:ilvl="0" w:tplc="0409000F">
+      <w:start w:val="2"/>
+      <w:numFmt w:val="decimal"/>
+      <w:lvlText w:val="%1."/>
+      <w:lvlJc w:val="left"/>
+      <w:pPr>
+        <w:ind w:left="720" w:hanging="360"/>
+      </w:pPr>
+      <w:rPr>
+        <w:rFonts w:hint="default"/>
+      </w:rPr>
+    </w:lvl>
+    <w:lvl w:ilvl="1" w:tplc="04090019" w:tentative="1">
+      <w:start w:val="1"/>
+      <w:numFmt w:val="lowerLetter"/>
+      <w:lvlText w:val="%2."/>
+      <w:lvlJc w:val="left"/>
+      <w:pPr>
+        <w:ind w:left="1440" w:hanging="360"/>
+      </w:pPr>
+    </w:lvl>
+    <w:lvl w:ilvl="2" w:tplc="0409001B" w:tentative="1">
+      <w:start w:val="1"/>
+      <w:numFmt w:val="lowerRoman"/>
+      <w:lvlText w:val="%3."/>
+      <w:lvlJc w:val="right"/>
+      <w:pPr>
+        <w:ind w:left="2160" w:hanging="180"/>
+      </w:pPr>
+    </w:lvl>
+    <w:lvl w:ilvl="3" w:tplc="0409000F" w:tentative="1">
+      <w:start w:val="1"/>
+      <w:numFmt w:val="decimal"/>
+      <w:lvlText w:val="%4."/>
+      <w:lvlJc w:val="left"/>
+      <w:pPr>
+        <w:ind w:left="2880" w:hanging="360"/>
+      </w:pPr>
+    </w:lvl>
+    <w:lvl w:ilvl="4" w:tplc="04090019" w:tentative="1">
+      <w:start w:val="1"/>
+      <w:numFmt w:val="lowerLetter"/>
+      <w:lvlText w:val="%5."/>
+      <w:lvlJc w:val="left"/>
+      <w:pPr>
+        <w:ind w:left="3600" w:hanging="360"/>
+      </w:pPr>
+    </w:lvl>
+    <w:lvl w:ilvl="5" w:tplc="0409001B" w:tentative="1">
+      <w:start w:val="1"/>
+      <w:numFmt w:val="lowerRoman"/>
+      <w:lvlText w:val="%6."/>
+      <w:lvlJc w:val="right"/>
+      <w:pPr>
+        <w:ind w:left="4320" w:hanging="180"/>
+      </w:pPr>
+    </w:lvl>
+    <w:lvl w:ilvl="6" w:tplc="0409000F" w:tentative="1">
+      <w:start w:val="1"/>
+      <w:numFmt w:val="decimal"/>
+      <w:lvlText w:val="%7."/>
+      <w:lvlJc w:val="left"/>
+      <w:pPr>
+        <w:ind w:left="5040" w:hanging="360"/>
+      </w:pPr>
+    </w:lvl>
+    <w:lvl w:ilvl="7" w:tplc="04090019" w:tentative="1">
+      <w:start w:val="1"/>
+      <w:numFmt w:val="lowerLetter"/>
+      <w:lvlText w:val="%8."/>
+      <w:lvlJc w:val="left"/>
+      <w:pPr>
+        <w:ind w:left="5760" w:hanging="360"/>
+      </w:pPr>
+    </w:lvl>
+    <w:lvl w:ilvl="8" w:tplc="0409001B" w:tentative="1">
+      <w:start w:val="1"/>
+      <w:numFmt w:val="lowerRoman"/>
+      <w:lvlText w:val="%9."/>
+      <w:lvlJc w:val="right"/>
+      <w:pPr>
+        <w:ind w:left="6480" w:hanging="180"/>
+      </w:pPr>
+    </w:lvl>
+  </w:abstractNum>
+  <w:abstractNum w:abstractNumId="14" w15:restartNumberingAfterBreak="0">
     <w:nsid w:val="46D526BD"/>
     <w:multiLevelType w:val="hybridMultilevel"/>
     <w:tmpl w:val="DC4E57BA"/>
@@ -1766,7 +2737,7 @@
       </w:pPr>
     </w:lvl>
   </w:abstractNum>
-  <w:abstractNum w:abstractNumId="13" w15:restartNumberingAfterBreak="0">
+  <w:abstractNum w:abstractNumId="15" w15:restartNumberingAfterBreak="0">
     <w:nsid w:val="574E10EB"/>
     <w:multiLevelType w:val="hybridMultilevel"/>
     <w:tmpl w:val="8FBA5DFC"/>
@@ -1855,7 +2826,7 @@
       </w:pPr>
     </w:lvl>
   </w:abstractNum>
-  <w:abstractNum w:abstractNumId="14" w15:restartNumberingAfterBreak="0">
+  <w:abstractNum w:abstractNumId="16" w15:restartNumberingAfterBreak="0">
     <w:nsid w:val="5B9A5B2E"/>
     <w:multiLevelType w:val="hybridMultilevel"/>
     <w:tmpl w:val="F460AC2A"/>
@@ -1944,7 +2915,7 @@
       </w:pPr>
     </w:lvl>
   </w:abstractNum>
-  <w:abstractNum w:abstractNumId="15" w15:restartNumberingAfterBreak="0">
+  <w:abstractNum w:abstractNumId="17" w15:restartNumberingAfterBreak="0">
     <w:nsid w:val="5CCD67B8"/>
     <w:multiLevelType w:val="hybridMultilevel"/>
     <w:tmpl w:val="E6527B42"/>
@@ -2057,7 +3028,7 @@
       </w:rPr>
     </w:lvl>
   </w:abstractNum>
-  <w:abstractNum w:abstractNumId="16" w15:restartNumberingAfterBreak="0">
+  <w:abstractNum w:abstractNumId="18" w15:restartNumberingAfterBreak="0">
     <w:nsid w:val="642E7D23"/>
     <w:multiLevelType w:val="hybridMultilevel"/>
     <w:tmpl w:val="2938AF86"/>
@@ -2170,7 +3141,7 @@
       </w:rPr>
     </w:lvl>
   </w:abstractNum>
-  <w:abstractNum w:abstractNumId="17" w15:restartNumberingAfterBreak="0">
+  <w:abstractNum w:abstractNumId="19" w15:restartNumberingAfterBreak="0">
     <w:nsid w:val="646008DA"/>
     <w:multiLevelType w:val="hybridMultilevel"/>
     <w:tmpl w:val="5596CE2C"/>
@@ -2283,7 +3254,7 @@
       </w:rPr>
     </w:lvl>
   </w:abstractNum>
-  <w:abstractNum w:abstractNumId="18" w15:restartNumberingAfterBreak="0">
+  <w:abstractNum w:abstractNumId="20" w15:restartNumberingAfterBreak="0">
     <w:nsid w:val="6F3B78B3"/>
     <w:multiLevelType w:val="hybridMultilevel"/>
     <w:tmpl w:val="5896C4EA"/>
@@ -2396,7 +3367,7 @@
       </w:rPr>
     </w:lvl>
   </w:abstractNum>
-  <w:abstractNum w:abstractNumId="19" w15:restartNumberingAfterBreak="0">
+  <w:abstractNum w:abstractNumId="21" w15:restartNumberingAfterBreak="0">
     <w:nsid w:val="6F626503"/>
     <w:multiLevelType w:val="hybridMultilevel"/>
     <w:tmpl w:val="BC6056CE"/>
@@ -2509,7 +3480,7 @@
       </w:rPr>
     </w:lvl>
   </w:abstractNum>
-  <w:abstractNum w:abstractNumId="20" w15:restartNumberingAfterBreak="0">
+  <w:abstractNum w:abstractNumId="22" w15:restartNumberingAfterBreak="0">
     <w:nsid w:val="77DC147B"/>
     <w:multiLevelType w:val="hybridMultilevel"/>
     <w:tmpl w:val="2242C7F2"/>
@@ -2622,7 +3593,119 @@
       </w:rPr>
     </w:lvl>
   </w:abstractNum>
-  <w:abstractNum w:abstractNumId="21" w15:restartNumberingAfterBreak="0">
+  <w:abstractNum w:abstractNumId="23" w15:restartNumberingAfterBreak="0">
+    <w:nsid w:val="797006D0"/>
+    <w:multiLevelType w:val="hybridMultilevel"/>
+    <w:tmpl w:val="25582044"/>
+    <w:lvl w:ilvl="0" w:tplc="5BECC3E8">
+      <w:start w:val="1"/>
+      <w:numFmt w:val="decimal"/>
+      <w:lvlText w:val="%1."/>
+      <w:lvlJc w:val="left"/>
+      <w:pPr>
+        <w:ind w:left="720" w:hanging="360"/>
+      </w:pPr>
+      <w:rPr>
+        <w:rFonts w:hint="default"/>
+        <w:b w:val="0"/>
+        <w:bCs w:val="0"/>
+        <w:caps w:val="0"/>
+        <w:smallCaps w:val="0"/>
+        <w:color w:val="auto"/>
+        <w:spacing w:val="0"/>
+        <w:sz w:val="24"/>
+        <w:szCs w:val="24"/>
+        <w14:glow w14:rad="0">
+          <w14:srgbClr w14:val="000000"/>
+        </w14:glow>
+        <w14:shadow w14:blurRad="38100" w14:dist="19050" w14:dir="2700000" w14:sx="100000" w14:sy="100000" w14:kx="0" w14:ky="0" w14:algn="tl">
+          <w14:schemeClr w14:val="dk1">
+            <w14:alpha w14:val="60000"/>
+          </w14:schemeClr>
+        </w14:shadow>
+        <w14:reflection w14:blurRad="0" w14:stA="0" w14:stPos="0" w14:endA="0" w14:endPos="0" w14:dist="0" w14:dir="0" w14:fadeDir="0" w14:sx="0" w14:sy="0" w14:kx="0" w14:ky="0" w14:algn="none"/>
+        <w14:textOutline w14:w="0" w14:cap="flat" w14:cmpd="sng" w14:algn="ctr">
+          <w14:noFill/>
+          <w14:prstDash w14:val="solid"/>
+          <w14:round/>
+        </w14:textOutline>
+        <w14:props3d w14:extrusionH="0" w14:contourW="0" w14:prstMaterial="none"/>
+      </w:rPr>
+    </w:lvl>
+    <w:lvl w:ilvl="1" w:tplc="04090019" w:tentative="1">
+      <w:start w:val="1"/>
+      <w:numFmt w:val="lowerLetter"/>
+      <w:lvlText w:val="%2."/>
+      <w:lvlJc w:val="left"/>
+      <w:pPr>
+        <w:ind w:left="1440" w:hanging="360"/>
+      </w:pPr>
+    </w:lvl>
+    <w:lvl w:ilvl="2" w:tplc="0409001B" w:tentative="1">
+      <w:start w:val="1"/>
+      <w:numFmt w:val="lowerRoman"/>
+      <w:lvlText w:val="%3."/>
+      <w:lvlJc w:val="right"/>
+      <w:pPr>
+        <w:ind w:left="2160" w:hanging="180"/>
+      </w:pPr>
+    </w:lvl>
+    <w:lvl w:ilvl="3" w:tplc="0409000F" w:tentative="1">
+      <w:start w:val="1"/>
+      <w:numFmt w:val="decimal"/>
+      <w:lvlText w:val="%4."/>
+      <w:lvlJc w:val="left"/>
+      <w:pPr>
+        <w:ind w:left="2880" w:hanging="360"/>
+      </w:pPr>
+    </w:lvl>
+    <w:lvl w:ilvl="4" w:tplc="04090019" w:tentative="1">
+      <w:start w:val="1"/>
+      <w:numFmt w:val="lowerLetter"/>
+      <w:lvlText w:val="%5."/>
+      <w:lvlJc w:val="left"/>
+      <w:pPr>
+        <w:ind w:left="3600" w:hanging="360"/>
+      </w:pPr>
+    </w:lvl>
+    <w:lvl w:ilvl="5" w:tplc="0409001B" w:tentative="1">
+      <w:start w:val="1"/>
+      <w:numFmt w:val="lowerRoman"/>
+      <w:lvlText w:val="%6."/>
+      <w:lvlJc w:val="right"/>
+      <w:pPr>
+        <w:ind w:left="4320" w:hanging="180"/>
+      </w:pPr>
+    </w:lvl>
+    <w:lvl w:ilvl="6" w:tplc="0409000F" w:tentative="1">
+      <w:start w:val="1"/>
+      <w:numFmt w:val="decimal"/>
+      <w:lvlText w:val="%7."/>
+      <w:lvlJc w:val="left"/>
+      <w:pPr>
+        <w:ind w:left="5040" w:hanging="360"/>
+      </w:pPr>
+    </w:lvl>
+    <w:lvl w:ilvl="7" w:tplc="04090019" w:tentative="1">
+      <w:start w:val="1"/>
+      <w:numFmt w:val="lowerLetter"/>
+      <w:lvlText w:val="%8."/>
+      <w:lvlJc w:val="left"/>
+      <w:pPr>
+        <w:ind w:left="5760" w:hanging="360"/>
+      </w:pPr>
+    </w:lvl>
+    <w:lvl w:ilvl="8" w:tplc="0409001B" w:tentative="1">
+      <w:start w:val="1"/>
+      <w:numFmt w:val="lowerRoman"/>
+      <w:lvlText w:val="%9."/>
+      <w:lvlJc w:val="right"/>
+      <w:pPr>
+        <w:ind w:left="6480" w:hanging="180"/>
+      </w:pPr>
+    </w:lvl>
+  </w:abstractNum>
+  <w:abstractNum w:abstractNumId="24" w15:restartNumberingAfterBreak="0">
     <w:nsid w:val="7A18459B"/>
     <w:multiLevelType w:val="hybridMultilevel"/>
     <w:tmpl w:val="FDF4091A"/>
@@ -2735,7 +3818,7 @@
       </w:rPr>
     </w:lvl>
   </w:abstractNum>
-  <w:abstractNum w:abstractNumId="22" w15:restartNumberingAfterBreak="0">
+  <w:abstractNum w:abstractNumId="25" w15:restartNumberingAfterBreak="0">
     <w:nsid w:val="7E670CA8"/>
     <w:multiLevelType w:val="hybridMultilevel"/>
     <w:tmpl w:val="555AD19E"/>
@@ -2848,7 +3931,7 @@
       </w:rPr>
     </w:lvl>
   </w:abstractNum>
-  <w:abstractNum w:abstractNumId="23" w15:restartNumberingAfterBreak="0">
+  <w:abstractNum w:abstractNumId="26" w15:restartNumberingAfterBreak="0">
     <w:nsid w:val="7F0830B5"/>
     <w:multiLevelType w:val="hybridMultilevel"/>
     <w:tmpl w:val="AAD4F302"/>
@@ -2961,7 +4044,7 @@
       </w:rPr>
     </w:lvl>
   </w:abstractNum>
-  <w:abstractNum w:abstractNumId="24" w15:restartNumberingAfterBreak="0">
+  <w:abstractNum w:abstractNumId="27" w15:restartNumberingAfterBreak="0">
     <w:nsid w:val="7F8C0417"/>
     <w:multiLevelType w:val="hybridMultilevel"/>
     <w:tmpl w:val="2578C570"/>
@@ -3075,79 +4158,88 @@
     </w:lvl>
   </w:abstractNum>
   <w:num w:numId="1">
+    <w:abstractNumId w:val="2"/>
+  </w:num>
+  <w:num w:numId="2">
+    <w:abstractNumId w:val="27"/>
+  </w:num>
+  <w:num w:numId="3">
+    <w:abstractNumId w:val="7"/>
+  </w:num>
+  <w:num w:numId="4">
+    <w:abstractNumId w:val="25"/>
+  </w:num>
+  <w:num w:numId="5">
+    <w:abstractNumId w:val="19"/>
+  </w:num>
+  <w:num w:numId="6">
+    <w:abstractNumId w:val="10"/>
+  </w:num>
+  <w:num w:numId="7">
+    <w:abstractNumId w:val="14"/>
+  </w:num>
+  <w:num w:numId="8">
+    <w:abstractNumId w:val="20"/>
+  </w:num>
+  <w:num w:numId="9">
+    <w:abstractNumId w:val="16"/>
+  </w:num>
+  <w:num w:numId="10">
+    <w:abstractNumId w:val="11"/>
+  </w:num>
+  <w:num w:numId="11">
+    <w:abstractNumId w:val="4"/>
+  </w:num>
+  <w:num w:numId="12">
+    <w:abstractNumId w:val="12"/>
+  </w:num>
+  <w:num w:numId="13">
     <w:abstractNumId w:val="1"/>
   </w:num>
-  <w:num w:numId="2">
+  <w:num w:numId="14">
+    <w:abstractNumId w:val="5"/>
+  </w:num>
+  <w:num w:numId="15">
     <w:abstractNumId w:val="24"/>
   </w:num>
-  <w:num w:numId="3">
+  <w:num w:numId="16">
+    <w:abstractNumId w:val="9"/>
+  </w:num>
+  <w:num w:numId="17">
+    <w:abstractNumId w:val="21"/>
+  </w:num>
+  <w:num w:numId="18">
+    <w:abstractNumId w:val="26"/>
+  </w:num>
+  <w:num w:numId="19">
+    <w:abstractNumId w:val="3"/>
+  </w:num>
+  <w:num w:numId="20">
+    <w:abstractNumId w:val="22"/>
+  </w:num>
+  <w:num w:numId="21">
+    <w:abstractNumId w:val="17"/>
+  </w:num>
+  <w:num w:numId="22">
     <w:abstractNumId w:val="6"/>
   </w:num>
-  <w:num w:numId="4">
-    <w:abstractNumId w:val="22"/>
-  </w:num>
-  <w:num w:numId="5">
-    <w:abstractNumId w:val="17"/>
-  </w:num>
-  <w:num w:numId="6">
-    <w:abstractNumId w:val="9"/>
-  </w:num>
-  <w:num w:numId="7">
-    <w:abstractNumId w:val="12"/>
-  </w:num>
-  <w:num w:numId="8">
+  <w:num w:numId="23">
     <w:abstractNumId w:val="18"/>
   </w:num>
-  <w:num w:numId="9">
-    <w:abstractNumId w:val="14"/>
+  <w:num w:numId="24">
+    <w:abstractNumId w:val="15"/>
   </w:num>
-  <w:num w:numId="10">
-    <w:abstractNumId w:val="10"/>
+  <w:num w:numId="25">
+    <w:abstractNumId w:val="8"/>
   </w:num>
-  <w:num w:numId="11">
-    <w:abstractNumId w:val="3"/>
-  </w:num>
-  <w:num w:numId="12">
-    <w:abstractNumId w:val="11"/>
-  </w:num>
-  <w:num w:numId="13">
+  <w:num w:numId="26">
     <w:abstractNumId w:val="0"/>
   </w:num>
-  <w:num w:numId="14">
-    <w:abstractNumId w:val="4"/>
-  </w:num>
-  <w:num w:numId="15">
-    <w:abstractNumId w:val="21"/>
-  </w:num>
-  <w:num w:numId="16">
-    <w:abstractNumId w:val="8"/>
-  </w:num>
-  <w:num w:numId="17">
-    <w:abstractNumId w:val="19"/>
-  </w:num>
-  <w:num w:numId="18">
-    <w:abstractNumId w:val="23"/>
-  </w:num>
-  <w:num w:numId="19">
-    <w:abstractNumId w:val="2"/>
-  </w:num>
-  <w:num w:numId="20">
-    <w:abstractNumId w:val="20"/>
-  </w:num>
-  <w:num w:numId="21">
-    <w:abstractNumId w:val="15"/>
-  </w:num>
-  <w:num w:numId="22">
-    <w:abstractNumId w:val="5"/>
-  </w:num>
-  <w:num w:numId="23">
-    <w:abstractNumId w:val="16"/>
-  </w:num>
-  <w:num w:numId="24">
+  <w:num w:numId="27">
     <w:abstractNumId w:val="13"/>
   </w:num>
-  <w:num w:numId="25">
-    <w:abstractNumId w:val="7"/>
+  <w:num w:numId="28">
+    <w:abstractNumId w:val="23"/>
   </w:num>
 </w:numbering>
 </file>
@@ -4155,6 +5247,1037 @@
 </w:styles>
 </file>
 
+<file path=word/charts/chart1.xml><?xml version="1.0" encoding="utf-8"?>
+<c:chartSpace xmlns:c="http://schemas.openxmlformats.org/drawingml/2006/chart" xmlns:a="http://schemas.openxmlformats.org/drawingml/2006/main" xmlns:r="http://schemas.openxmlformats.org/officeDocument/2006/relationships" xmlns:c16r2="http://schemas.microsoft.com/office/drawing/2015/06/chart">
+  <c:date1904 val="0"/>
+  <c:lang val="he-IL"/>
+  <c:roundedCorners val="0"/>
+  <mc:AlternateContent xmlns:mc="http://schemas.openxmlformats.org/markup-compatibility/2006">
+    <mc:Choice xmlns:c14="http://schemas.microsoft.com/office/drawing/2007/8/2/chart" Requires="c14">
+      <c14:style val="102"/>
+    </mc:Choice>
+    <mc:Fallback>
+      <c:style val="2"/>
+    </mc:Fallback>
+  </mc:AlternateContent>
+  <c:chart>
+    <c:title>
+      <c:tx>
+        <c:rich>
+          <a:bodyPr rot="0" spcFirstLastPara="1" vertOverflow="ellipsis" vert="horz" wrap="square" anchor="ctr" anchorCtr="1"/>
+          <a:lstStyle/>
+          <a:p>
+            <a:pPr>
+              <a:defRPr sz="1400" b="1" i="0" u="none" strike="noStrike" kern="1200" cap="none" baseline="0">
+                <a:solidFill>
+                  <a:schemeClr val="lt1">
+                    <a:lumMod val="85000"/>
+                  </a:schemeClr>
+                </a:solidFill>
+                <a:latin typeface="+mn-lt"/>
+                <a:ea typeface="+mn-ea"/>
+                <a:cs typeface="+mn-cs"/>
+              </a:defRPr>
+            </a:pPr>
+            <a:r>
+              <a:rPr lang="en-US"/>
+              <a:t>Accuracy Vs K</a:t>
+            </a:r>
+          </a:p>
+        </c:rich>
+      </c:tx>
+      <c:overlay val="0"/>
+      <c:spPr>
+        <a:noFill/>
+        <a:ln>
+          <a:noFill/>
+        </a:ln>
+        <a:effectLst/>
+      </c:spPr>
+      <c:txPr>
+        <a:bodyPr rot="0" spcFirstLastPara="1" vertOverflow="ellipsis" vert="horz" wrap="square" anchor="ctr" anchorCtr="1"/>
+        <a:lstStyle/>
+        <a:p>
+          <a:pPr>
+            <a:defRPr sz="1400" b="1" i="0" u="none" strike="noStrike" kern="1200" cap="none" baseline="0">
+              <a:solidFill>
+                <a:schemeClr val="lt1">
+                  <a:lumMod val="85000"/>
+                </a:schemeClr>
+              </a:solidFill>
+              <a:latin typeface="+mn-lt"/>
+              <a:ea typeface="+mn-ea"/>
+              <a:cs typeface="+mn-cs"/>
+            </a:defRPr>
+          </a:pPr>
+          <a:endParaRPr lang="he-IL"/>
+        </a:p>
+      </c:txPr>
+    </c:title>
+    <c:autoTitleDeleted val="0"/>
+    <c:plotArea>
+      <c:layout/>
+      <c:scatterChart>
+        <c:scatterStyle val="smoothMarker"/>
+        <c:varyColors val="0"/>
+        <c:ser>
+          <c:idx val="0"/>
+          <c:order val="0"/>
+          <c:tx>
+            <c:strRef>
+              <c:f>experiments6!$B$1</c:f>
+              <c:strCache>
+                <c:ptCount val="1"/>
+                <c:pt idx="0">
+                  <c:v>Accuracy</c:v>
+                </c:pt>
+              </c:strCache>
+            </c:strRef>
+          </c:tx>
+          <c:spPr>
+            <a:ln w="22225" cap="rnd">
+              <a:solidFill>
+                <a:schemeClr val="accent1"/>
+              </a:solidFill>
+            </a:ln>
+            <a:effectLst>
+              <a:glow rad="139700">
+                <a:schemeClr val="accent1">
+                  <a:satMod val="175000"/>
+                  <a:alpha val="14000"/>
+                </a:schemeClr>
+              </a:glow>
+            </a:effectLst>
+          </c:spPr>
+          <c:marker>
+            <c:symbol val="none"/>
+          </c:marker>
+          <c:xVal>
+            <c:numRef>
+              <c:f>experiments6!$A$2:$A$6</c:f>
+              <c:numCache>
+                <c:formatCode>General</c:formatCode>
+                <c:ptCount val="5"/>
+                <c:pt idx="0">
+                  <c:v>1</c:v>
+                </c:pt>
+                <c:pt idx="1">
+                  <c:v>3</c:v>
+                </c:pt>
+                <c:pt idx="2">
+                  <c:v>5</c:v>
+                </c:pt>
+                <c:pt idx="3">
+                  <c:v>7</c:v>
+                </c:pt>
+                <c:pt idx="4">
+                  <c:v>13</c:v>
+                </c:pt>
+              </c:numCache>
+            </c:numRef>
+          </c:xVal>
+          <c:yVal>
+            <c:numRef>
+              <c:f>experiments6!$B$2:$B$6</c:f>
+              <c:numCache>
+                <c:formatCode>General</c:formatCode>
+                <c:ptCount val="5"/>
+                <c:pt idx="0">
+                  <c:v>0.94499999999999995</c:v>
+                </c:pt>
+                <c:pt idx="1">
+                  <c:v>0.95</c:v>
+                </c:pt>
+                <c:pt idx="2">
+                  <c:v>0.94899999999999995</c:v>
+                </c:pt>
+                <c:pt idx="3">
+                  <c:v>0.94399999999999995</c:v>
+                </c:pt>
+                <c:pt idx="4">
+                  <c:v>0.93400000000000005</c:v>
+                </c:pt>
+              </c:numCache>
+            </c:numRef>
+          </c:yVal>
+          <c:smooth val="1"/>
+          <c:extLst>
+            <c:ext xmlns:c16="http://schemas.microsoft.com/office/drawing/2014/chart" uri="{C3380CC4-5D6E-409C-BE32-E72D297353CC}">
+              <c16:uniqueId val="{00000000-EBD8-4442-8D68-7B9AD6CE06A0}"/>
+            </c:ext>
+          </c:extLst>
+        </c:ser>
+        <c:dLbls>
+          <c:showLegendKey val="0"/>
+          <c:showVal val="0"/>
+          <c:showCatName val="0"/>
+          <c:showSerName val="0"/>
+          <c:showPercent val="0"/>
+          <c:showBubbleSize val="0"/>
+        </c:dLbls>
+        <c:axId val="109910495"/>
+        <c:axId val="48772143"/>
+      </c:scatterChart>
+      <c:valAx>
+        <c:axId val="109910495"/>
+        <c:scaling>
+          <c:orientation val="maxMin"/>
+          <c:max val="13"/>
+          <c:min val="1"/>
+        </c:scaling>
+        <c:delete val="0"/>
+        <c:axPos val="b"/>
+        <c:majorGridlines>
+          <c:spPr>
+            <a:ln w="9525" cap="flat" cmpd="sng" algn="ctr">
+              <a:solidFill>
+                <a:schemeClr val="dk1">
+                  <a:lumMod val="65000"/>
+                  <a:lumOff val="35000"/>
+                  <a:alpha val="75000"/>
+                </a:schemeClr>
+              </a:solidFill>
+              <a:round/>
+            </a:ln>
+            <a:effectLst/>
+          </c:spPr>
+        </c:majorGridlines>
+        <c:title>
+          <c:tx>
+            <c:rich>
+              <a:bodyPr rot="0" spcFirstLastPara="1" vertOverflow="ellipsis" vert="horz" wrap="square" anchor="ctr" anchorCtr="1"/>
+              <a:lstStyle/>
+              <a:p>
+                <a:pPr>
+                  <a:defRPr sz="900" b="1" i="0" u="none" strike="noStrike" kern="1200" baseline="0">
+                    <a:solidFill>
+                      <a:schemeClr val="lt1">
+                        <a:lumMod val="75000"/>
+                      </a:schemeClr>
+                    </a:solidFill>
+                    <a:latin typeface="+mn-lt"/>
+                    <a:ea typeface="+mn-ea"/>
+                    <a:cs typeface="+mn-cs"/>
+                  </a:defRPr>
+                </a:pPr>
+                <a:r>
+                  <a:rPr lang="en-US"/>
+                  <a:t>K value</a:t>
+                </a:r>
+                <a:endParaRPr lang="he-IL"/>
+              </a:p>
+            </c:rich>
+          </c:tx>
+          <c:overlay val="0"/>
+          <c:spPr>
+            <a:noFill/>
+            <a:ln>
+              <a:noFill/>
+            </a:ln>
+            <a:effectLst/>
+          </c:spPr>
+          <c:txPr>
+            <a:bodyPr rot="0" spcFirstLastPara="1" vertOverflow="ellipsis" vert="horz" wrap="square" anchor="ctr" anchorCtr="1"/>
+            <a:lstStyle/>
+            <a:p>
+              <a:pPr>
+                <a:defRPr sz="900" b="1" i="0" u="none" strike="noStrike" kern="1200" baseline="0">
+                  <a:solidFill>
+                    <a:schemeClr val="lt1">
+                      <a:lumMod val="75000"/>
+                    </a:schemeClr>
+                  </a:solidFill>
+                  <a:latin typeface="+mn-lt"/>
+                  <a:ea typeface="+mn-ea"/>
+                  <a:cs typeface="+mn-cs"/>
+                </a:defRPr>
+              </a:pPr>
+              <a:endParaRPr lang="he-IL"/>
+            </a:p>
+          </c:txPr>
+        </c:title>
+        <c:numFmt formatCode="General" sourceLinked="1"/>
+        <c:majorTickMark val="none"/>
+        <c:minorTickMark val="none"/>
+        <c:tickLblPos val="nextTo"/>
+        <c:spPr>
+          <a:noFill/>
+          <a:ln w="9525" cap="flat" cmpd="sng" algn="ctr">
+            <a:noFill/>
+            <a:round/>
+          </a:ln>
+          <a:effectLst/>
+        </c:spPr>
+        <c:txPr>
+          <a:bodyPr rot="-60000000" spcFirstLastPara="1" vertOverflow="ellipsis" vert="horz" wrap="square" anchor="ctr" anchorCtr="1"/>
+          <a:lstStyle/>
+          <a:p>
+            <a:pPr>
+              <a:defRPr sz="900" b="0" i="0" u="none" strike="noStrike" kern="1200" baseline="0">
+                <a:solidFill>
+                  <a:schemeClr val="lt1">
+                    <a:lumMod val="75000"/>
+                  </a:schemeClr>
+                </a:solidFill>
+                <a:latin typeface="+mn-lt"/>
+                <a:ea typeface="+mn-ea"/>
+                <a:cs typeface="+mn-cs"/>
+              </a:defRPr>
+            </a:pPr>
+            <a:endParaRPr lang="he-IL"/>
+          </a:p>
+        </c:txPr>
+        <c:crossAx val="48772143"/>
+        <c:crosses val="autoZero"/>
+        <c:crossBetween val="midCat"/>
+      </c:valAx>
+      <c:valAx>
+        <c:axId val="48772143"/>
+        <c:scaling>
+          <c:orientation val="minMax"/>
+        </c:scaling>
+        <c:delete val="0"/>
+        <c:axPos val="r"/>
+        <c:majorGridlines>
+          <c:spPr>
+            <a:ln w="9525" cap="flat" cmpd="sng" algn="ctr">
+              <a:solidFill>
+                <a:schemeClr val="dk1">
+                  <a:lumMod val="65000"/>
+                  <a:lumOff val="35000"/>
+                  <a:alpha val="75000"/>
+                </a:schemeClr>
+              </a:solidFill>
+              <a:round/>
+            </a:ln>
+            <a:effectLst/>
+          </c:spPr>
+        </c:majorGridlines>
+        <c:title>
+          <c:tx>
+            <c:rich>
+              <a:bodyPr rot="-5400000" spcFirstLastPara="1" vertOverflow="ellipsis" vert="horz" wrap="square" anchor="ctr" anchorCtr="1"/>
+              <a:lstStyle/>
+              <a:p>
+                <a:pPr>
+                  <a:defRPr sz="900" b="1" i="0" u="none" strike="noStrike" kern="1200" baseline="0">
+                    <a:solidFill>
+                      <a:schemeClr val="lt1">
+                        <a:lumMod val="75000"/>
+                      </a:schemeClr>
+                    </a:solidFill>
+                    <a:latin typeface="+mn-lt"/>
+                    <a:ea typeface="+mn-ea"/>
+                    <a:cs typeface="+mn-cs"/>
+                  </a:defRPr>
+                </a:pPr>
+                <a:r>
+                  <a:rPr lang="en-US"/>
+                  <a:t>Accuracy</a:t>
+                </a:r>
+                <a:endParaRPr lang="he-IL"/>
+              </a:p>
+            </c:rich>
+          </c:tx>
+          <c:overlay val="0"/>
+          <c:spPr>
+            <a:noFill/>
+            <a:ln>
+              <a:noFill/>
+            </a:ln>
+            <a:effectLst/>
+          </c:spPr>
+          <c:txPr>
+            <a:bodyPr rot="-5400000" spcFirstLastPara="1" vertOverflow="ellipsis" vert="horz" wrap="square" anchor="ctr" anchorCtr="1"/>
+            <a:lstStyle/>
+            <a:p>
+              <a:pPr>
+                <a:defRPr sz="900" b="1" i="0" u="none" strike="noStrike" kern="1200" baseline="0">
+                  <a:solidFill>
+                    <a:schemeClr val="lt1">
+                      <a:lumMod val="75000"/>
+                    </a:schemeClr>
+                  </a:solidFill>
+                  <a:latin typeface="+mn-lt"/>
+                  <a:ea typeface="+mn-ea"/>
+                  <a:cs typeface="+mn-cs"/>
+                </a:defRPr>
+              </a:pPr>
+              <a:endParaRPr lang="he-IL"/>
+            </a:p>
+          </c:txPr>
+        </c:title>
+        <c:numFmt formatCode="General" sourceLinked="1"/>
+        <c:majorTickMark val="none"/>
+        <c:minorTickMark val="none"/>
+        <c:tickLblPos val="nextTo"/>
+        <c:spPr>
+          <a:noFill/>
+          <a:ln w="9525" cap="flat" cmpd="sng" algn="ctr">
+            <a:solidFill>
+              <a:schemeClr val="lt1">
+                <a:lumMod val="50000"/>
+              </a:schemeClr>
+            </a:solidFill>
+            <a:round/>
+          </a:ln>
+          <a:effectLst/>
+        </c:spPr>
+        <c:txPr>
+          <a:bodyPr rot="-60000000" spcFirstLastPara="1" vertOverflow="ellipsis" vert="horz" wrap="square" anchor="ctr" anchorCtr="1"/>
+          <a:lstStyle/>
+          <a:p>
+            <a:pPr>
+              <a:defRPr sz="900" b="0" i="0" u="none" strike="noStrike" kern="1200" baseline="0">
+                <a:solidFill>
+                  <a:schemeClr val="lt1">
+                    <a:lumMod val="75000"/>
+                  </a:schemeClr>
+                </a:solidFill>
+                <a:latin typeface="+mn-lt"/>
+                <a:ea typeface="+mn-ea"/>
+                <a:cs typeface="+mn-cs"/>
+              </a:defRPr>
+            </a:pPr>
+            <a:endParaRPr lang="he-IL"/>
+          </a:p>
+        </c:txPr>
+        <c:crossAx val="109910495"/>
+        <c:crosses val="autoZero"/>
+        <c:crossBetween val="midCat"/>
+        <c:majorUnit val="1.0000000000000002E-3"/>
+      </c:valAx>
+      <c:spPr>
+        <a:noFill/>
+        <a:ln>
+          <a:noFill/>
+        </a:ln>
+        <a:effectLst/>
+      </c:spPr>
+    </c:plotArea>
+    <c:plotVisOnly val="1"/>
+    <c:dispBlanksAs val="gap"/>
+    <c:extLst>
+      <c:ext xmlns:c16r3="http://schemas.microsoft.com/office/drawing/2017/03/chart" uri="{56B9EC1D-385E-4148-901F-78D8002777C0}">
+        <c16r3:dataDisplayOptions16>
+          <c16r3:dispNaAsBlank val="1"/>
+        </c16r3:dataDisplayOptions16>
+      </c:ext>
+    </c:extLst>
+    <c:showDLblsOverMax val="0"/>
+  </c:chart>
+  <c:spPr>
+    <a:solidFill>
+      <a:schemeClr val="dk1">
+        <a:lumMod val="75000"/>
+        <a:lumOff val="25000"/>
+      </a:schemeClr>
+    </a:solidFill>
+    <a:ln w="9525" cap="flat" cmpd="sng" algn="ctr">
+      <a:solidFill>
+        <a:schemeClr val="dk1">
+          <a:lumMod val="15000"/>
+          <a:lumOff val="85000"/>
+        </a:schemeClr>
+      </a:solidFill>
+      <a:round/>
+    </a:ln>
+    <a:effectLst/>
+  </c:spPr>
+  <c:txPr>
+    <a:bodyPr/>
+    <a:lstStyle/>
+    <a:p>
+      <a:pPr algn="just">
+        <a:defRPr/>
+      </a:pPr>
+      <a:endParaRPr lang="he-IL"/>
+    </a:p>
+  </c:txPr>
+  <c:externalData r:id="rId3">
+    <c:autoUpdate val="0"/>
+  </c:externalData>
+</c:chartSpace>
+</file>
+
+<file path=word/charts/colors1.xml><?xml version="1.0" encoding="utf-8"?>
+<cs:colorStyle xmlns:cs="http://schemas.microsoft.com/office/drawing/2012/chartStyle" xmlns:a="http://schemas.openxmlformats.org/drawingml/2006/main" meth="cycle" id="10">
+  <a:schemeClr val="accent1"/>
+  <a:schemeClr val="accent2"/>
+  <a:schemeClr val="accent3"/>
+  <a:schemeClr val="accent4"/>
+  <a:schemeClr val="accent5"/>
+  <a:schemeClr val="accent6"/>
+  <cs:variation/>
+  <cs:variation>
+    <a:lumMod val="60000"/>
+  </cs:variation>
+  <cs:variation>
+    <a:lumMod val="80000"/>
+    <a:lumOff val="20000"/>
+  </cs:variation>
+  <cs:variation>
+    <a:lumMod val="80000"/>
+  </cs:variation>
+  <cs:variation>
+    <a:lumMod val="60000"/>
+    <a:lumOff val="40000"/>
+  </cs:variation>
+  <cs:variation>
+    <a:lumMod val="50000"/>
+  </cs:variation>
+  <cs:variation>
+    <a:lumMod val="70000"/>
+    <a:lumOff val="30000"/>
+  </cs:variation>
+  <cs:variation>
+    <a:lumMod val="70000"/>
+  </cs:variation>
+  <cs:variation>
+    <a:lumMod val="50000"/>
+    <a:lumOff val="50000"/>
+  </cs:variation>
+</cs:colorStyle>
+</file>
+
+<file path=word/charts/style1.xml><?xml version="1.0" encoding="utf-8"?>
+<cs:chartStyle xmlns:cs="http://schemas.microsoft.com/office/drawing/2012/chartStyle" xmlns:a="http://schemas.openxmlformats.org/drawingml/2006/main" id="245">
+  <cs:axisTitle>
+    <cs:lnRef idx="0"/>
+    <cs:fillRef idx="0"/>
+    <cs:effectRef idx="0"/>
+    <cs:fontRef idx="minor">
+      <a:schemeClr val="lt1">
+        <a:lumMod val="75000"/>
+      </a:schemeClr>
+    </cs:fontRef>
+    <cs:defRPr sz="900" b="1" kern="1200"/>
+  </cs:axisTitle>
+  <cs:categoryAxis>
+    <cs:lnRef idx="0"/>
+    <cs:fillRef idx="0"/>
+    <cs:effectRef idx="0"/>
+    <cs:fontRef idx="minor">
+      <a:schemeClr val="lt1">
+        <a:lumMod val="75000"/>
+      </a:schemeClr>
+    </cs:fontRef>
+    <cs:defRPr sz="900" kern="1200"/>
+  </cs:categoryAxis>
+  <cs:chartArea>
+    <cs:lnRef idx="0"/>
+    <cs:fillRef idx="0"/>
+    <cs:effectRef idx="0"/>
+    <cs:fontRef idx="minor">
+      <a:schemeClr val="dk1"/>
+    </cs:fontRef>
+    <cs:spPr>
+      <a:solidFill>
+        <a:schemeClr val="dk1">
+          <a:lumMod val="75000"/>
+          <a:lumOff val="25000"/>
+        </a:schemeClr>
+      </a:solidFill>
+      <a:ln w="9525" cap="flat" cmpd="sng" algn="ctr">
+        <a:solidFill>
+          <a:schemeClr val="dk1">
+            <a:lumMod val="15000"/>
+            <a:lumOff val="85000"/>
+          </a:schemeClr>
+        </a:solidFill>
+        <a:round/>
+      </a:ln>
+    </cs:spPr>
+    <cs:defRPr sz="900" kern="1200"/>
+  </cs:chartArea>
+  <cs:dataLabel>
+    <cs:lnRef idx="0"/>
+    <cs:fillRef idx="0"/>
+    <cs:effectRef idx="0"/>
+    <cs:fontRef idx="minor">
+      <a:schemeClr val="lt1">
+        <a:lumMod val="75000"/>
+      </a:schemeClr>
+    </cs:fontRef>
+    <cs:defRPr sz="900" kern="1200"/>
+  </cs:dataLabel>
+  <cs:dataLabelCallout>
+    <cs:lnRef idx="0"/>
+    <cs:fillRef idx="0"/>
+    <cs:effectRef idx="0"/>
+    <cs:fontRef idx="minor">
+      <a:schemeClr val="lt1">
+        <a:lumMod val="15000"/>
+        <a:lumOff val="85000"/>
+      </a:schemeClr>
+    </cs:fontRef>
+    <cs:spPr>
+      <a:solidFill>
+        <a:schemeClr val="dk1">
+          <a:lumMod val="65000"/>
+          <a:lumOff val="35000"/>
+        </a:schemeClr>
+      </a:solidFill>
+    </cs:spPr>
+    <cs:defRPr sz="900" kern="1200"/>
+    <cs:bodyPr rot="0" spcFirstLastPara="1" vertOverflow="clip" horzOverflow="clip" vert="horz" wrap="square" lIns="36576" tIns="18288" rIns="36576" bIns="18288" anchor="ctr" anchorCtr="1">
+      <a:spAutoFit/>
+    </cs:bodyPr>
+  </cs:dataLabelCallout>
+  <cs:dataPoint>
+    <cs:lnRef idx="0">
+      <cs:styleClr val="auto"/>
+    </cs:lnRef>
+    <cs:fillRef idx="0"/>
+    <cs:effectRef idx="0">
+      <cs:styleClr val="auto"/>
+    </cs:effectRef>
+    <cs:fontRef idx="minor">
+      <a:schemeClr val="dk1"/>
+    </cs:fontRef>
+    <cs:spPr>
+      <a:ln w="9525" cap="flat" cmpd="sng" algn="ctr">
+        <a:solidFill>
+          <a:schemeClr val="phClr"/>
+        </a:solidFill>
+        <a:miter lim="800000"/>
+      </a:ln>
+      <a:effectLst>
+        <a:glow rad="63500">
+          <a:schemeClr val="phClr">
+            <a:satMod val="175000"/>
+            <a:alpha val="25000"/>
+          </a:schemeClr>
+        </a:glow>
+      </a:effectLst>
+    </cs:spPr>
+  </cs:dataPoint>
+  <cs:dataPoint3D>
+    <cs:lnRef idx="0">
+      <cs:styleClr val="auto"/>
+    </cs:lnRef>
+    <cs:fillRef idx="0">
+      <cs:styleClr val="auto"/>
+    </cs:fillRef>
+    <cs:effectRef idx="0">
+      <cs:styleClr val="auto"/>
+    </cs:effectRef>
+    <cs:fontRef idx="minor">
+      <a:schemeClr val="dk1"/>
+    </cs:fontRef>
+    <cs:spPr>
+      <a:ln w="9525" cap="flat" cmpd="sng" algn="ctr">
+        <a:solidFill>
+          <a:schemeClr val="phClr"/>
+        </a:solidFill>
+        <a:miter lim="800000"/>
+      </a:ln>
+      <a:effectLst>
+        <a:glow rad="63500">
+          <a:schemeClr val="phClr">
+            <a:satMod val="175000"/>
+            <a:alpha val="25000"/>
+          </a:schemeClr>
+        </a:glow>
+      </a:effectLst>
+    </cs:spPr>
+  </cs:dataPoint3D>
+  <cs:dataPointLine>
+    <cs:lnRef idx="0">
+      <cs:styleClr val="auto"/>
+    </cs:lnRef>
+    <cs:fillRef idx="0">
+      <cs:styleClr val="auto"/>
+    </cs:fillRef>
+    <cs:effectRef idx="0">
+      <cs:styleClr val="auto"/>
+    </cs:effectRef>
+    <cs:fontRef idx="minor">
+      <a:schemeClr val="dk1"/>
+    </cs:fontRef>
+    <cs:spPr>
+      <a:ln w="22225" cap="rnd">
+        <a:solidFill>
+          <a:schemeClr val="phClr"/>
+        </a:solidFill>
+      </a:ln>
+      <a:effectLst>
+        <a:glow rad="139700">
+          <a:schemeClr val="phClr">
+            <a:satMod val="175000"/>
+            <a:alpha val="14000"/>
+          </a:schemeClr>
+        </a:glow>
+      </a:effectLst>
+    </cs:spPr>
+  </cs:dataPointLine>
+  <cs:dataPointMarker>
+    <cs:lnRef idx="0">
+      <cs:styleClr val="auto"/>
+    </cs:lnRef>
+    <cs:fillRef idx="0">
+      <cs:styleClr val="auto"/>
+    </cs:fillRef>
+    <cs:effectRef idx="0">
+      <cs:styleClr val="auto"/>
+    </cs:effectRef>
+    <cs:fontRef idx="minor">
+      <a:schemeClr val="dk1"/>
+    </cs:fontRef>
+    <cs:spPr>
+      <a:solidFill>
+        <a:schemeClr val="phClr">
+          <a:lumMod val="60000"/>
+          <a:lumOff val="40000"/>
+        </a:schemeClr>
+      </a:solidFill>
+      <a:effectLst>
+        <a:glow rad="63500">
+          <a:schemeClr val="phClr">
+            <a:satMod val="175000"/>
+            <a:alpha val="25000"/>
+          </a:schemeClr>
+        </a:glow>
+      </a:effectLst>
+    </cs:spPr>
+  </cs:dataPointMarker>
+  <cs:dataPointMarkerLayout symbol="circle" size="3"/>
+  <cs:dataPointWireframe>
+    <cs:lnRef idx="0">
+      <cs:styleClr val="auto"/>
+    </cs:lnRef>
+    <cs:fillRef idx="0"/>
+    <cs:effectRef idx="0"/>
+    <cs:fontRef idx="minor">
+      <a:schemeClr val="dk1"/>
+    </cs:fontRef>
+    <cs:spPr>
+      <a:ln w="9525" cap="rnd">
+        <a:solidFill>
+          <a:schemeClr val="phClr"/>
+        </a:solidFill>
+        <a:round/>
+      </a:ln>
+    </cs:spPr>
+  </cs:dataPointWireframe>
+  <cs:dataTable>
+    <cs:lnRef idx="0"/>
+    <cs:fillRef idx="0"/>
+    <cs:effectRef idx="0"/>
+    <cs:fontRef idx="minor">
+      <a:schemeClr val="lt1">
+        <a:lumMod val="75000"/>
+      </a:schemeClr>
+    </cs:fontRef>
+    <cs:spPr>
+      <a:ln w="9525">
+        <a:solidFill>
+          <a:schemeClr val="dk1">
+            <a:lumMod val="50000"/>
+            <a:lumOff val="50000"/>
+          </a:schemeClr>
+        </a:solidFill>
+      </a:ln>
+    </cs:spPr>
+    <cs:defRPr sz="900" kern="1200"/>
+  </cs:dataTable>
+  <cs:downBar>
+    <cs:lnRef idx="0"/>
+    <cs:fillRef idx="0"/>
+    <cs:effectRef idx="0"/>
+    <cs:fontRef idx="minor">
+      <a:schemeClr val="lt1"/>
+    </cs:fontRef>
+    <cs:spPr>
+      <a:solidFill>
+        <a:schemeClr val="dk1">
+          <a:lumMod val="50000"/>
+          <a:lumOff val="50000"/>
+        </a:schemeClr>
+      </a:solidFill>
+      <a:ln w="9525">
+        <a:solidFill>
+          <a:schemeClr val="dk1">
+            <a:lumMod val="75000"/>
+          </a:schemeClr>
+        </a:solidFill>
+        <a:round/>
+      </a:ln>
+    </cs:spPr>
+  </cs:downBar>
+  <cs:dropLine>
+    <cs:lnRef idx="0"/>
+    <cs:fillRef idx="0"/>
+    <cs:effectRef idx="0"/>
+    <cs:fontRef idx="minor">
+      <a:schemeClr val="dk1"/>
+    </cs:fontRef>
+    <cs:spPr>
+      <a:ln w="9525">
+        <a:solidFill>
+          <a:schemeClr val="lt1">
+            <a:lumMod val="50000"/>
+          </a:schemeClr>
+        </a:solidFill>
+        <a:round/>
+      </a:ln>
+    </cs:spPr>
+  </cs:dropLine>
+  <cs:errorBar>
+    <cs:lnRef idx="0"/>
+    <cs:fillRef idx="0"/>
+    <cs:effectRef idx="0"/>
+    <cs:fontRef idx="minor">
+      <a:schemeClr val="dk1"/>
+    </cs:fontRef>
+    <cs:spPr>
+      <a:ln w="9525">
+        <a:solidFill>
+          <a:schemeClr val="lt1">
+            <a:lumMod val="50000"/>
+          </a:schemeClr>
+        </a:solidFill>
+        <a:round/>
+      </a:ln>
+    </cs:spPr>
+  </cs:errorBar>
+  <cs:floor>
+    <cs:lnRef idx="0"/>
+    <cs:fillRef idx="0"/>
+    <cs:effectRef idx="0"/>
+    <cs:fontRef idx="minor">
+      <a:schemeClr val="dk1"/>
+    </cs:fontRef>
+  </cs:floor>
+  <cs:gridlineMajor>
+    <cs:lnRef idx="0"/>
+    <cs:fillRef idx="0"/>
+    <cs:effectRef idx="0"/>
+    <cs:fontRef idx="minor">
+      <a:schemeClr val="tx1"/>
+    </cs:fontRef>
+    <cs:spPr>
+      <a:ln w="9525" cap="flat" cmpd="sng" algn="ctr">
+        <a:solidFill>
+          <a:schemeClr val="dk1">
+            <a:lumMod val="65000"/>
+            <a:lumOff val="35000"/>
+            <a:alpha val="75000"/>
+          </a:schemeClr>
+        </a:solidFill>
+        <a:round/>
+      </a:ln>
+    </cs:spPr>
+  </cs:gridlineMajor>
+  <cs:gridlineMinor>
+    <cs:lnRef idx="0"/>
+    <cs:fillRef idx="0"/>
+    <cs:effectRef idx="0"/>
+    <cs:fontRef idx="minor">
+      <a:schemeClr val="tx1"/>
+    </cs:fontRef>
+    <cs:spPr>
+      <a:ln w="9525" cap="flat" cmpd="sng" algn="ctr">
+        <a:solidFill>
+          <a:schemeClr val="dk1">
+            <a:lumMod val="65000"/>
+            <a:lumOff val="35000"/>
+            <a:alpha val="25000"/>
+          </a:schemeClr>
+        </a:solidFill>
+        <a:round/>
+      </a:ln>
+    </cs:spPr>
+  </cs:gridlineMinor>
+  <cs:hiLoLine>
+    <cs:lnRef idx="0"/>
+    <cs:fillRef idx="0"/>
+    <cs:effectRef idx="0"/>
+    <cs:fontRef idx="minor">
+      <a:schemeClr val="dk1"/>
+    </cs:fontRef>
+    <cs:spPr>
+      <a:ln w="9525">
+        <a:solidFill>
+          <a:schemeClr val="lt1">
+            <a:lumMod val="50000"/>
+          </a:schemeClr>
+        </a:solidFill>
+        <a:round/>
+      </a:ln>
+    </cs:spPr>
+  </cs:hiLoLine>
+  <cs:leaderLine>
+    <cs:lnRef idx="0"/>
+    <cs:fillRef idx="0"/>
+    <cs:effectRef idx="0"/>
+    <cs:fontRef idx="minor">
+      <a:schemeClr val="dk1"/>
+    </cs:fontRef>
+    <cs:spPr>
+      <a:ln w="9525">
+        <a:solidFill>
+          <a:schemeClr val="lt1">
+            <a:lumMod val="50000"/>
+          </a:schemeClr>
+        </a:solidFill>
+        <a:round/>
+      </a:ln>
+    </cs:spPr>
+  </cs:leaderLine>
+  <cs:legend>
+    <cs:lnRef idx="0"/>
+    <cs:fillRef idx="0"/>
+    <cs:effectRef idx="0"/>
+    <cs:fontRef idx="minor">
+      <a:schemeClr val="lt1">
+        <a:lumMod val="75000"/>
+      </a:schemeClr>
+    </cs:fontRef>
+    <cs:defRPr sz="900" kern="1200"/>
+  </cs:legend>
+  <cs:plotArea>
+    <cs:lnRef idx="0"/>
+    <cs:fillRef idx="0"/>
+    <cs:effectRef idx="0"/>
+    <cs:fontRef idx="minor">
+      <a:schemeClr val="dk1"/>
+    </cs:fontRef>
+  </cs:plotArea>
+  <cs:plotArea3D>
+    <cs:lnRef idx="0"/>
+    <cs:fillRef idx="0"/>
+    <cs:effectRef idx="0"/>
+    <cs:fontRef idx="minor">
+      <a:schemeClr val="dk1"/>
+    </cs:fontRef>
+  </cs:plotArea3D>
+  <cs:seriesAxis>
+    <cs:lnRef idx="0"/>
+    <cs:fillRef idx="0"/>
+    <cs:effectRef idx="0"/>
+    <cs:fontRef idx="minor">
+      <a:schemeClr val="lt1">
+        <a:lumMod val="75000"/>
+      </a:schemeClr>
+    </cs:fontRef>
+    <cs:defRPr sz="900" kern="1200"/>
+  </cs:seriesAxis>
+  <cs:seriesLine>
+    <cs:lnRef idx="0"/>
+    <cs:fillRef idx="0"/>
+    <cs:effectRef idx="0"/>
+    <cs:fontRef idx="minor">
+      <a:schemeClr val="dk1"/>
+    </cs:fontRef>
+    <cs:spPr>
+      <a:ln w="9525">
+        <a:solidFill>
+          <a:schemeClr val="lt1">
+            <a:lumMod val="50000"/>
+          </a:schemeClr>
+        </a:solidFill>
+        <a:round/>
+      </a:ln>
+    </cs:spPr>
+  </cs:seriesLine>
+  <cs:title>
+    <cs:lnRef idx="0"/>
+    <cs:fillRef idx="0"/>
+    <cs:effectRef idx="0"/>
+    <cs:fontRef idx="minor">
+      <a:schemeClr val="lt1">
+        <a:lumMod val="85000"/>
+      </a:schemeClr>
+    </cs:fontRef>
+    <cs:defRPr sz="1400" b="1" kern="1200" cap="none" baseline="0"/>
+  </cs:title>
+  <cs:trendline>
+    <cs:lnRef idx="0">
+      <cs:styleClr val="auto"/>
+    </cs:lnRef>
+    <cs:fillRef idx="0"/>
+    <cs:effectRef idx="0"/>
+    <cs:fontRef idx="minor">
+      <a:schemeClr val="lt1"/>
+    </cs:fontRef>
+    <cs:spPr>
+      <a:ln w="25400" cap="rnd">
+        <a:solidFill>
+          <a:schemeClr val="phClr">
+            <a:alpha val="50000"/>
+          </a:schemeClr>
+        </a:solidFill>
+      </a:ln>
+    </cs:spPr>
+  </cs:trendline>
+  <cs:trendlineLabel>
+    <cs:lnRef idx="0"/>
+    <cs:fillRef idx="0"/>
+    <cs:effectRef idx="0"/>
+    <cs:fontRef idx="minor">
+      <a:schemeClr val="lt1">
+        <a:lumMod val="75000"/>
+      </a:schemeClr>
+    </cs:fontRef>
+    <cs:defRPr sz="900" kern="1200"/>
+  </cs:trendlineLabel>
+  <cs:upBar>
+    <cs:lnRef idx="0"/>
+    <cs:fillRef idx="0"/>
+    <cs:effectRef idx="0"/>
+    <cs:fontRef idx="minor">
+      <a:schemeClr val="dk1"/>
+    </cs:fontRef>
+    <cs:spPr>
+      <a:solidFill>
+        <a:schemeClr val="lt1">
+          <a:lumMod val="85000"/>
+        </a:schemeClr>
+      </a:solidFill>
+      <a:ln w="9525">
+        <a:solidFill>
+          <a:schemeClr val="dk1">
+            <a:lumMod val="50000"/>
+          </a:schemeClr>
+        </a:solidFill>
+        <a:round/>
+      </a:ln>
+    </cs:spPr>
+  </cs:upBar>
+  <cs:valueAxis>
+    <cs:lnRef idx="0"/>
+    <cs:fillRef idx="0"/>
+    <cs:effectRef idx="0"/>
+    <cs:fontRef idx="minor">
+      <a:schemeClr val="lt1">
+        <a:lumMod val="75000"/>
+      </a:schemeClr>
+    </cs:fontRef>
+    <cs:spPr>
+      <a:ln w="9525" cap="flat" cmpd="sng" algn="ctr">
+        <a:solidFill>
+          <a:schemeClr val="lt1">
+            <a:lumMod val="50000"/>
+          </a:schemeClr>
+        </a:solidFill>
+        <a:round/>
+      </a:ln>
+    </cs:spPr>
+    <cs:defRPr sz="900" kern="1200"/>
+    <cs:bodyPr/>
+  </cs:valueAxis>
+  <cs:wall>
+    <cs:lnRef idx="0"/>
+    <cs:fillRef idx="0"/>
+    <cs:effectRef idx="0"/>
+    <cs:fontRef idx="minor">
+      <a:schemeClr val="dk1"/>
+    </cs:fontRef>
+  </cs:wall>
+</cs:chartStyle>
+</file>
+
 <file path=word/theme/theme1.xml><?xml version="1.0" encoding="utf-8"?>
 <a:theme xmlns:a="http://schemas.openxmlformats.org/drawingml/2006/main" name="ערכת נושא Office">
   <a:themeElements>
@@ -4455,7 +6578,7 @@
 </file>
 
 <file path=customXml/itemProps1.xml><?xml version="1.0" encoding="utf-8"?>
-<ds:datastoreItem xmlns:ds="http://schemas.openxmlformats.org/officeDocument/2006/customXml" ds:itemID="{18DF8D2E-3E07-433E-8250-B32A44E1C223}">
+<ds:datastoreItem xmlns:ds="http://schemas.openxmlformats.org/officeDocument/2006/customXml" ds:itemID="{38776922-0B4B-4203-9402-BECB390E594C}">
   <ds:schemaRefs>
     <ds:schemaRef ds:uri="http://schemas.openxmlformats.org/officeDocument/2006/bibliography"/>
   </ds:schemaRefs>

</xml_diff>

<commit_message>
adding experiment 6 graph
</commit_message>
<xml_diff>
--- a/HW_3/docs/HW_3_Edit_Version.docx
+++ b/HW_3/docs/HW_3_Edit_Version.docx
@@ -432,25 +432,16 @@
       </w:pPr>
       <w:r>
         <w:rPr>
-          <w:rFonts w:cstheme="minorHAnsi"/>
           <w:noProof/>
         </w:rPr>
         <w:drawing>
-          <wp:anchor distT="0" distB="0" distL="114300" distR="114300" simplePos="0" relativeHeight="251658240" behindDoc="0" locked="0" layoutInCell="1" allowOverlap="1" wp14:anchorId="1A8BD2A1" wp14:editId="1D3AF47E">
-            <wp:simplePos x="0" y="0"/>
-            <wp:positionH relativeFrom="margin">
-              <wp:align>center</wp:align>
-            </wp:positionH>
-            <wp:positionV relativeFrom="paragraph">
-              <wp:posOffset>261076</wp:posOffset>
-            </wp:positionV>
-            <wp:extent cx="6002977" cy="2903220"/>
-            <wp:effectExtent l="0" t="0" r="17145" b="11430"/>
-            <wp:wrapSquare wrapText="bothSides"/>
+          <wp:inline distT="0" distB="0" distL="0" distR="0" wp14:anchorId="12C33108" wp14:editId="2F18BE2E">
+            <wp:extent cx="5508122" cy="3033395"/>
+            <wp:effectExtent l="0" t="0" r="16510" b="14605"/>
             <wp:docPr id="1" name="תרשים 1">
               <a:extLst xmlns:a="http://schemas.openxmlformats.org/drawingml/2006/main">
                 <a:ext uri="{FF2B5EF4-FFF2-40B4-BE49-F238E27FC236}">
-                  <a16:creationId xmlns:a16="http://schemas.microsoft.com/office/drawing/2014/main" id="{713EE451-A134-4551-BB94-336CF8F59684}"/>
+                  <a16:creationId xmlns:a16="http://schemas.microsoft.com/office/drawing/2014/main" id="{991F5E1B-9382-4DEA-812E-2A9D9693D3FD}"/>
                 </a:ext>
               </a:extLst>
             </wp:docPr>
@@ -460,38 +451,9 @@
                 <c:chart xmlns:c="http://schemas.openxmlformats.org/drawingml/2006/chart" xmlns:r="http://schemas.openxmlformats.org/officeDocument/2006/relationships" r:id="rId8"/>
               </a:graphicData>
             </a:graphic>
-            <wp14:sizeRelH relativeFrom="page">
-              <wp14:pctWidth>0</wp14:pctWidth>
-            </wp14:sizeRelH>
-            <wp14:sizeRelV relativeFrom="page">
-              <wp14:pctHeight>0</wp14:pctHeight>
-            </wp14:sizeRelV>
-          </wp:anchor>
+          </wp:inline>
         </w:drawing>
       </w:r>
-    </w:p>
-    <w:p>
-      <w:pPr>
-        <w:rPr>
-          <w:rFonts w:cstheme="minorHAnsi"/>
-          <w:bCs/>
-          <w:color w:val="4472C4" w:themeColor="accent1"/>
-          <w:sz w:val="32"/>
-          <w:szCs w:val="32"/>
-          <w:u w:val="single"/>
-          <w:rtl/>
-          <w14:shadow w14:blurRad="38100" w14:dist="25400" w14:dir="5400000" w14:sx="100000" w14:sy="100000" w14:kx="0" w14:ky="0" w14:algn="ctr">
-            <w14:srgbClr w14:val="6E747A">
-              <w14:alpha w14:val="57000"/>
-            </w14:srgbClr>
-          </w14:shadow>
-          <w14:textOutline w14:w="0" w14:cap="flat" w14:cmpd="sng" w14:algn="ctr">
-            <w14:noFill/>
-            <w14:prstDash w14:val="solid"/>
-            <w14:round/>
-          </w14:textOutline>
-        </w:rPr>
-      </w:pPr>
     </w:p>
     <w:p>
       <w:pPr>
@@ -916,7 +878,103 @@
             <w14:round/>
           </w14:textOutline>
         </w:rPr>
-        <w:t xml:space="preserve"> כפי שאנו שמים לב דווקא גורמת לירידה בדיוק מכיוון שהאלגוריתם מסתמך על שכנים "רחוקים" יותר. כפי שניתן לראות הצלחנו למצוא </w:t>
+        <w:t xml:space="preserve"> כפי שאנו שמים לב דווקא גורמת לירידה בדיוק מכיוון שהאלגוריתם מסתמך על שכנים "רחוקים" יותר</w:t>
+      </w:r>
+      <w:r>
+        <w:rPr>
+          <w:rFonts w:cstheme="minorHAnsi" w:hint="cs"/>
+          <w:sz w:val="24"/>
+          <w:szCs w:val="24"/>
+          <w:rtl/>
+          <w14:shadow w14:blurRad="38100" w14:dist="19050" w14:dir="2700000" w14:sx="100000" w14:sy="100000" w14:kx="0" w14:ky="0" w14:algn="tl">
+            <w14:schemeClr w14:val="dk1">
+              <w14:alpha w14:val="60000"/>
+            </w14:schemeClr>
+          </w14:shadow>
+          <w14:textOutline w14:w="0" w14:cap="flat" w14:cmpd="sng" w14:algn="ctr">
+            <w14:noFill/>
+            <w14:prstDash w14:val="solid"/>
+            <w14:round/>
+          </w14:textOutline>
+        </w:rPr>
+        <w:t xml:space="preserve">, נוסיף כי העלייה בסוף הגרף מערך 7 לערך 13 היא מזערית ולא יכולה להעיד כי הדיוק יעלה אם נמשיך להגדיל את </w:t>
+      </w:r>
+      <w:r>
+        <w:rPr>
+          <w:rFonts w:cstheme="minorHAnsi"/>
+          <w:sz w:val="24"/>
+          <w:szCs w:val="24"/>
+          <w14:shadow w14:blurRad="38100" w14:dist="19050" w14:dir="2700000" w14:sx="100000" w14:sy="100000" w14:kx="0" w14:ky="0" w14:algn="tl">
+            <w14:schemeClr w14:val="dk1">
+              <w14:alpha w14:val="60000"/>
+            </w14:schemeClr>
+          </w14:shadow>
+          <w14:textOutline w14:w="0" w14:cap="flat" w14:cmpd="sng" w14:algn="ctr">
+            <w14:noFill/>
+            <w14:prstDash w14:val="solid"/>
+            <w14:round/>
+          </w14:textOutline>
+        </w:rPr>
+        <w:t>k</w:t>
+      </w:r>
+      <w:r>
+        <w:rPr>
+          <w:rFonts w:cstheme="minorHAnsi"/>
+          <w:sz w:val="24"/>
+          <w:szCs w:val="24"/>
+          <w:rtl/>
+          <w14:shadow w14:blurRad="38100" w14:dist="19050" w14:dir="2700000" w14:sx="100000" w14:sy="100000" w14:kx="0" w14:ky="0" w14:algn="tl">
+            <w14:schemeClr w14:val="dk1">
+              <w14:alpha w14:val="60000"/>
+            </w14:schemeClr>
+          </w14:shadow>
+          <w14:textOutline w14:w="0" w14:cap="flat" w14:cmpd="sng" w14:algn="ctr">
+            <w14:noFill/>
+            <w14:prstDash w14:val="solid"/>
+            <w14:round/>
+          </w14:textOutline>
+        </w:rPr>
+        <w:t>.</w:t>
+      </w:r>
+      <w:r>
+        <w:rPr>
+          <w:rFonts w:cstheme="minorHAnsi"/>
+          <w:sz w:val="24"/>
+          <w:szCs w:val="24"/>
+          <w:rtl/>
+          <w14:shadow w14:blurRad="38100" w14:dist="19050" w14:dir="2700000" w14:sx="100000" w14:sy="100000" w14:kx="0" w14:ky="0" w14:algn="tl">
+            <w14:schemeClr w14:val="dk1">
+              <w14:alpha w14:val="60000"/>
+            </w14:schemeClr>
+          </w14:shadow>
+          <w14:textOutline w14:w="0" w14:cap="flat" w14:cmpd="sng" w14:algn="ctr">
+            <w14:noFill/>
+            <w14:prstDash w14:val="solid"/>
+            <w14:round/>
+          </w14:textOutline>
+        </w:rPr>
+        <w:br/>
+      </w:r>
+      <w:bookmarkStart w:id="0" w:name="_GoBack"/>
+      <w:bookmarkEnd w:id="0"/>
+      <w:r>
+        <w:rPr>
+          <w:rFonts w:cstheme="minorHAnsi"/>
+          <w:sz w:val="24"/>
+          <w:szCs w:val="24"/>
+          <w:rtl/>
+          <w14:shadow w14:blurRad="38100" w14:dist="19050" w14:dir="2700000" w14:sx="100000" w14:sy="100000" w14:kx="0" w14:ky="0" w14:algn="tl">
+            <w14:schemeClr w14:val="dk1">
+              <w14:alpha w14:val="60000"/>
+            </w14:schemeClr>
+          </w14:shadow>
+          <w14:textOutline w14:w="0" w14:cap="flat" w14:cmpd="sng" w14:algn="ctr">
+            <w14:noFill/>
+            <w14:prstDash w14:val="solid"/>
+            <w14:round/>
+          </w14:textOutline>
+        </w:rPr>
+        <w:t xml:space="preserve">כפי שניתן לראות הצלחנו למצוא </w:t>
       </w:r>
       <w:r>
         <w:rPr>
@@ -1104,8 +1162,6 @@
         </w:rPr>
         <w:t>7</w:t>
       </w:r>
-      <w:bookmarkStart w:id="0" w:name="_GoBack"/>
-      <w:bookmarkEnd w:id="0"/>
       <w:r>
         <w:rPr>
           <w:rFonts w:cstheme="minorHAnsi"/>
@@ -5281,8 +5337,9 @@
             </a:pPr>
             <a:r>
               <a:rPr lang="en-US"/>
-              <a:t>Accuracy Vs K</a:t>
+              <a:t>Accuracy Vs K value</a:t>
             </a:r>
+            <a:endParaRPr lang="he-IL"/>
           </a:p>
         </c:rich>
       </c:tx>
@@ -5323,17 +5380,6 @@
         <c:ser>
           <c:idx val="0"/>
           <c:order val="0"/>
-          <c:tx>
-            <c:strRef>
-              <c:f>experiments6!$B$1</c:f>
-              <c:strCache>
-                <c:ptCount val="1"/>
-                <c:pt idx="0">
-                  <c:v>Accuracy</c:v>
-                </c:pt>
-              </c:strCache>
-            </c:strRef>
-          </c:tx>
           <c:spPr>
             <a:ln w="22225" cap="rnd">
               <a:solidFill>
@@ -5354,7 +5400,7 @@
           </c:marker>
           <c:xVal>
             <c:numRef>
-              <c:f>experiments6!$A$2:$A$6</c:f>
+              <c:f>experiments6!$A$1:$A$5</c:f>
               <c:numCache>
                 <c:formatCode>General</c:formatCode>
                 <c:ptCount val="5"/>
@@ -5378,24 +5424,24 @@
           </c:xVal>
           <c:yVal>
             <c:numRef>
-              <c:f>experiments6!$B$2:$B$6</c:f>
+              <c:f>experiments6!$B$1:$B$5</c:f>
               <c:numCache>
                 <c:formatCode>General</c:formatCode>
                 <c:ptCount val="5"/>
                 <c:pt idx="0">
-                  <c:v>0.94499999999999995</c:v>
+                  <c:v>0.94099999999999995</c:v>
                 </c:pt>
                 <c:pt idx="1">
-                  <c:v>0.95</c:v>
+                  <c:v>0.94399999999999995</c:v>
                 </c:pt>
                 <c:pt idx="2">
-                  <c:v>0.94899999999999995</c:v>
+                  <c:v>0.93799999999999994</c:v>
                 </c:pt>
                 <c:pt idx="3">
-                  <c:v>0.94399999999999995</c:v>
+                  <c:v>0.93500000000000005</c:v>
                 </c:pt>
                 <c:pt idx="4">
-                  <c:v>0.93400000000000005</c:v>
+                  <c:v>0.93599999999999905</c:v>
                 </c:pt>
               </c:numCache>
             </c:numRef>
@@ -5403,7 +5449,7 @@
           <c:smooth val="1"/>
           <c:extLst>
             <c:ext xmlns:c16="http://schemas.microsoft.com/office/drawing/2014/chart" uri="{C3380CC4-5D6E-409C-BE32-E72D297353CC}">
-              <c16:uniqueId val="{00000000-EBD8-4442-8D68-7B9AD6CE06A0}"/>
+              <c16:uniqueId val="{00000000-67BF-4002-87B4-DC1E38D68E13}"/>
             </c:ext>
           </c:extLst>
         </c:ser>
@@ -5415,11 +5461,11 @@
           <c:showPercent val="0"/>
           <c:showBubbleSize val="0"/>
         </c:dLbls>
-        <c:axId val="109910495"/>
-        <c:axId val="48772143"/>
+        <c:axId val="158234335"/>
+        <c:axId val="94379151"/>
       </c:scatterChart>
       <c:valAx>
-        <c:axId val="109910495"/>
+        <c:axId val="158234335"/>
         <c:scaling>
           <c:orientation val="maxMin"/>
           <c:max val="13"/>
@@ -5462,7 +5508,11 @@
                 </a:pPr>
                 <a:r>
                   <a:rPr lang="en-US"/>
-                  <a:t>K value</a:t>
+                  <a:t>K</a:t>
+                </a:r>
+                <a:r>
+                  <a:rPr lang="en-US" baseline="0"/>
+                  <a:t> Value</a:t>
                 </a:r>
                 <a:endParaRPr lang="he-IL"/>
               </a:p>
@@ -5527,12 +5577,12 @@
             <a:endParaRPr lang="he-IL"/>
           </a:p>
         </c:txPr>
-        <c:crossAx val="48772143"/>
+        <c:crossAx val="94379151"/>
         <c:crosses val="autoZero"/>
         <c:crossBetween val="midCat"/>
       </c:valAx>
       <c:valAx>
-        <c:axId val="48772143"/>
+        <c:axId val="94379151"/>
         <c:scaling>
           <c:orientation val="minMax"/>
         </c:scaling>
@@ -5554,31 +5604,6 @@
           </c:spPr>
         </c:majorGridlines>
         <c:title>
-          <c:tx>
-            <c:rich>
-              <a:bodyPr rot="-5400000" spcFirstLastPara="1" vertOverflow="ellipsis" vert="horz" wrap="square" anchor="ctr" anchorCtr="1"/>
-              <a:lstStyle/>
-              <a:p>
-                <a:pPr>
-                  <a:defRPr sz="900" b="1" i="0" u="none" strike="noStrike" kern="1200" baseline="0">
-                    <a:solidFill>
-                      <a:schemeClr val="lt1">
-                        <a:lumMod val="75000"/>
-                      </a:schemeClr>
-                    </a:solidFill>
-                    <a:latin typeface="+mn-lt"/>
-                    <a:ea typeface="+mn-ea"/>
-                    <a:cs typeface="+mn-cs"/>
-                  </a:defRPr>
-                </a:pPr>
-                <a:r>
-                  <a:rPr lang="en-US"/>
-                  <a:t>Accuracy</a:t>
-                </a:r>
-                <a:endParaRPr lang="he-IL"/>
-              </a:p>
-            </c:rich>
-          </c:tx>
           <c:overlay val="0"/>
           <c:spPr>
             <a:noFill/>
@@ -5642,7 +5667,7 @@
             <a:endParaRPr lang="he-IL"/>
           </a:p>
         </c:txPr>
-        <c:crossAx val="109910495"/>
+        <c:crossAx val="158234335"/>
         <c:crosses val="autoZero"/>
         <c:crossBetween val="midCat"/>
         <c:majorUnit val="1.0000000000000002E-3"/>
@@ -5688,7 +5713,7 @@
     <a:bodyPr/>
     <a:lstStyle/>
     <a:p>
-      <a:pPr algn="just">
+      <a:pPr>
         <a:defRPr/>
       </a:pPr>
       <a:endParaRPr lang="he-IL"/>
@@ -6578,7 +6603,7 @@
 </file>
 
 <file path=customXml/itemProps1.xml><?xml version="1.0" encoding="utf-8"?>
-<ds:datastoreItem xmlns:ds="http://schemas.openxmlformats.org/officeDocument/2006/customXml" ds:itemID="{38776922-0B4B-4203-9402-BECB390E594C}">
+<ds:datastoreItem xmlns:ds="http://schemas.openxmlformats.org/officeDocument/2006/customXml" ds:itemID="{A60DA67D-0ECF-4CDC-8111-250C84594A81}">
   <ds:schemaRefs>
     <ds:schemaRef ds:uri="http://schemas.openxmlformats.org/officeDocument/2006/bibliography"/>
   </ds:schemaRefs>

</xml_diff>